<commit_message>
Finish initial form (except list of parts)
</commit_message>
<xml_diff>
--- a/საპროექტო წინადადების ანგარიში.docx
+++ b/საპროექტო წინადადების ანგარიში.docx
@@ -1,6 +1,6 @@
 
 <file path=word/document.xml><?xml version="1.0" encoding="utf-8"?>
-<w:document xmlns:wpc="http://schemas.microsoft.com/office/word/2010/wordprocessingCanvas" xmlns:cx="http://schemas.microsoft.com/office/drawing/2014/chartex" xmlns:cx1="http://schemas.microsoft.com/office/drawing/2015/9/8/chartex" xmlns:cx2="http://schemas.microsoft.com/office/drawing/2015/10/21/chartex" xmlns:cx3="http://schemas.microsoft.com/office/drawing/2016/5/9/chartex" xmlns:cx4="http://schemas.microsoft.com/office/drawing/2016/5/10/chartex" xmlns:cx5="http://schemas.microsoft.com/office/drawing/2016/5/11/chartex" xmlns:cx6="http://schemas.microsoft.com/office/drawing/2016/5/12/chartex" xmlns:cx7="http://schemas.microsoft.com/office/drawing/2016/5/13/chartex" xmlns:cx8="http://schemas.microsoft.com/office/drawing/2016/5/14/chartex" xmlns:mc="http://schemas.openxmlformats.org/markup-compatibility/2006" xmlns:aink="http://schemas.microsoft.com/office/drawing/2016/ink" xmlns:am3d="http://schemas.microsoft.com/office/drawing/2017/model3d" xmlns:o="urn:schemas-microsoft-com:office:office" xmlns:r="http://schemas.openxmlformats.org/officeDocument/2006/relationships" xmlns:m="http://schemas.openxmlformats.org/officeDocument/2006/math" xmlns:v="urn:schemas-microsoft-com:vml" xmlns:wp14="http://schemas.microsoft.com/office/word/2010/wordprocessingDrawing" xmlns:wp="http://schemas.openxmlformats.org/drawingml/2006/wordprocessingDrawing" xmlns:w10="urn:schemas-microsoft-com:office:word" xmlns:w="http://schemas.openxmlformats.org/wordprocessingml/2006/main" xmlns:w14="http://schemas.microsoft.com/office/word/2010/wordml" xmlns:w15="http://schemas.microsoft.com/office/word/2012/wordml" xmlns:w16cid="http://schemas.microsoft.com/office/word/2016/wordml/cid" xmlns:w16se="http://schemas.microsoft.com/office/word/2015/wordml/symex" xmlns:wpg="http://schemas.microsoft.com/office/word/2010/wordprocessingGroup" xmlns:wpi="http://schemas.microsoft.com/office/word/2010/wordprocessingInk" xmlns:wne="http://schemas.microsoft.com/office/word/2006/wordml" xmlns:wps="http://schemas.microsoft.com/office/word/2010/wordprocessingShape" mc:Ignorable="w14 w15 w16se w16cid wp14">
+<w:document xmlns:wpc="http://schemas.microsoft.com/office/word/2010/wordprocessingCanvas" xmlns:cx="http://schemas.microsoft.com/office/drawing/2014/chartex" xmlns:cx1="http://schemas.microsoft.com/office/drawing/2015/9/8/chartex" xmlns:mc="http://schemas.openxmlformats.org/markup-compatibility/2006" xmlns:o="urn:schemas-microsoft-com:office:office" xmlns:r="http://schemas.openxmlformats.org/officeDocument/2006/relationships" xmlns:m="http://schemas.openxmlformats.org/officeDocument/2006/math" xmlns:v="urn:schemas-microsoft-com:vml" xmlns:wp14="http://schemas.microsoft.com/office/word/2010/wordprocessingDrawing" xmlns:wp="http://schemas.openxmlformats.org/drawingml/2006/wordprocessingDrawing" xmlns:w10="urn:schemas-microsoft-com:office:word" xmlns:w="http://schemas.openxmlformats.org/wordprocessingml/2006/main" xmlns:w14="http://schemas.microsoft.com/office/word/2010/wordml" xmlns:w15="http://schemas.microsoft.com/office/word/2012/wordml" xmlns:w16se="http://schemas.microsoft.com/office/word/2015/wordml/symex" xmlns:wpg="http://schemas.microsoft.com/office/word/2010/wordprocessingGroup" xmlns:wpi="http://schemas.microsoft.com/office/word/2010/wordprocessingInk" xmlns:wne="http://schemas.microsoft.com/office/word/2006/wordml" xmlns:wps="http://schemas.microsoft.com/office/word/2010/wordprocessingShape" mc:Ignorable="w14 w15 w16se wp14">
   <w:body>
     <w:p>
       <w:pPr>
@@ -63,6 +63,53 @@
           <w:lang w:val="ka-GE"/>
         </w:rPr>
         <w:t>:</w:t>
+      </w:r>
+    </w:p>
+    <w:p>
+      <w:pPr>
+        <w:rPr>
+          <w:rFonts w:ascii="Sylfaen" w:hAnsi="Sylfaen"/>
+          <w:sz w:val="24"/>
+          <w:szCs w:val="24"/>
+        </w:rPr>
+      </w:pPr>
+    </w:p>
+    <w:p>
+      <w:pPr>
+        <w:rPr>
+          <w:rFonts w:ascii="Sylfaen" w:hAnsi="Sylfaen"/>
+          <w:sz w:val="24"/>
+          <w:szCs w:val="24"/>
+          <w:lang w:val="ka-GE"/>
+        </w:rPr>
+      </w:pPr>
+      <w:r>
+        <w:rPr>
+          <w:rFonts w:ascii="Sylfaen" w:hAnsi="Sylfaen"/>
+          <w:sz w:val="24"/>
+          <w:szCs w:val="24"/>
+          <w:lang w:val="ka-GE"/>
+        </w:rPr>
+        <w:t>ნიკოლოზ ხარშილაძე</w:t>
+      </w:r>
+    </w:p>
+    <w:p>
+      <w:pPr>
+        <w:rPr>
+          <w:rFonts w:ascii="Sylfaen" w:hAnsi="Sylfaen"/>
+          <w:sz w:val="24"/>
+          <w:szCs w:val="24"/>
+          <w:lang w:val="ka-GE"/>
+        </w:rPr>
+      </w:pPr>
+      <w:r>
+        <w:rPr>
+          <w:rFonts w:ascii="Sylfaen" w:hAnsi="Sylfaen"/>
+          <w:sz w:val="24"/>
+          <w:szCs w:val="24"/>
+          <w:lang w:val="ka-GE"/>
+        </w:rPr>
+        <w:t>ალექსანდრე რაზმაძე</w:t>
       </w:r>
     </w:p>
     <w:p>
@@ -176,6 +223,68 @@
           <w:lang w:val="ka-GE"/>
         </w:rPr>
       </w:pPr>
+      <w:r>
+        <w:rPr>
+          <w:rFonts w:ascii="Sylfaen" w:hAnsi="Sylfaen"/>
+          <w:noProof/>
+        </w:rPr>
+        <w:drawing>
+          <wp:anchor distT="0" distB="0" distL="114300" distR="114300" simplePos="0" relativeHeight="251658240" behindDoc="0" locked="0" layoutInCell="1" allowOverlap="1" wp14:anchorId="7E68C223" wp14:editId="606CD299">
+            <wp:simplePos x="0" y="0"/>
+            <wp:positionH relativeFrom="column">
+              <wp:posOffset>4734989</wp:posOffset>
+            </wp:positionH>
+            <wp:positionV relativeFrom="paragraph">
+              <wp:posOffset>108060</wp:posOffset>
+            </wp:positionV>
+            <wp:extent cx="938530" cy="1336675"/>
+            <wp:effectExtent l="0" t="0" r="0" b="0"/>
+            <wp:wrapSquare wrapText="bothSides"/>
+            <wp:docPr id="3" name="Picture 3" descr="C:\Users\x1_user\AppData\Local\Microsoft\Windows\INetCache\Content.MSO\C7A23468.tmp"/>
+            <wp:cNvGraphicFramePr>
+              <a:graphicFrameLocks xmlns:a="http://schemas.openxmlformats.org/drawingml/2006/main" noChangeAspect="1"/>
+            </wp:cNvGraphicFramePr>
+            <a:graphic xmlns:a="http://schemas.openxmlformats.org/drawingml/2006/main">
+              <a:graphicData uri="http://schemas.openxmlformats.org/drawingml/2006/picture">
+                <pic:pic xmlns:pic="http://schemas.openxmlformats.org/drawingml/2006/picture">
+                  <pic:nvPicPr>
+                    <pic:cNvPr id="0" name="Picture 7" descr="C:\Users\x1_user\AppData\Local\Microsoft\Windows\INetCache\Content.MSO\C7A23468.tmp"/>
+                    <pic:cNvPicPr>
+                      <a:picLocks noChangeAspect="1" noChangeArrowheads="1"/>
+                    </pic:cNvPicPr>
+                  </pic:nvPicPr>
+                  <pic:blipFill>
+                    <a:blip r:embed="rId8">
+                      <a:extLst>
+                        <a:ext uri="{28A0092B-C50C-407E-A947-70E740481C1C}">
+                          <a14:useLocalDpi xmlns:a14="http://schemas.microsoft.com/office/drawing/2010/main" val="0"/>
+                        </a:ext>
+                      </a:extLst>
+                    </a:blip>
+                    <a:srcRect/>
+                    <a:stretch>
+                      <a:fillRect/>
+                    </a:stretch>
+                  </pic:blipFill>
+                  <pic:spPr bwMode="auto">
+                    <a:xfrm>
+                      <a:off x="0" y="0"/>
+                      <a:ext cx="938530" cy="1336675"/>
+                    </a:xfrm>
+                    <a:prstGeom prst="rect">
+                      <a:avLst/>
+                    </a:prstGeom>
+                    <a:noFill/>
+                    <a:ln>
+                      <a:noFill/>
+                    </a:ln>
+                  </pic:spPr>
+                </pic:pic>
+              </a:graphicData>
+            </a:graphic>
+          </wp:anchor>
+        </w:drawing>
+      </w:r>
     </w:p>
     <w:p>
       <w:pPr>
@@ -216,7 +325,35 @@
           <w:rFonts w:ascii="Sylfaen" w:hAnsi="Sylfaen"/>
           <w:lang w:val="ka-GE"/>
         </w:rPr>
-        <w:t xml:space="preserve">-ის მსგავსი რობოტი. ამ რობოტი არის მრგვალი სფერო, რომელსაც შეუძლია ნებისმიერი მიმართულებით სიარული და ამის მიუხედავად ზემოთ აქვს თავი, რომელიც ყოველთვის რობოტის ზემოთ რჩება. ამის გარდა, გვინდა რომ რობოტი იყოს ჭკვიანი, შეეძლოს თვითონ გაირკვიოს გზა, დაინახოს ხალხი და ასშ. </w:t>
+        <w:t xml:space="preserve">-ის მსგავსი რობოტი. </w:t>
+      </w:r>
+      <w:r>
+        <w:rPr>
+          <w:rFonts w:ascii="Sylfaen" w:hAnsi="Sylfaen"/>
+          <w:lang w:val="ka-GE"/>
+        </w:rPr>
+        <w:t>ეს</w:t>
+      </w:r>
+      <w:r>
+        <w:rPr>
+          <w:rFonts w:ascii="Sylfaen" w:hAnsi="Sylfaen"/>
+          <w:lang w:val="ka-GE"/>
+        </w:rPr>
+        <w:t xml:space="preserve"> რობოტი არის მრგვალი სფერო, რომელსაც შეუძლია ნებისმიერი მიმართულებით სიარული და ამის მიუხედავად ზემოთ აქვს თავი, რომელიც ყოველთვის რობოტის ზემოთ რჩება. ამის გარდა, გვინდა რომ რობოტი იყოს ჭკვიანი, შეეძლოს თვითონ გაირკვიოს გზა, დაინახოს ხალხი და </w:t>
+      </w:r>
+      <w:r>
+        <w:rPr>
+          <w:rFonts w:ascii="Sylfaen" w:hAnsi="Sylfaen"/>
+          <w:lang w:val="ka-GE"/>
+        </w:rPr>
+        <w:t>ა.</w:t>
+      </w:r>
+      <w:r>
+        <w:rPr>
+          <w:rFonts w:ascii="Sylfaen" w:hAnsi="Sylfaen"/>
+          <w:lang w:val="ka-GE"/>
+        </w:rPr>
+        <w:t xml:space="preserve">შ. </w:t>
       </w:r>
     </w:p>
     <w:p>
@@ -634,6 +771,7 @@
           <w:lang w:val="ka-GE"/>
           <w14:ligatures w14:val="standardContextual"/>
         </w:rPr>
+        <w:lastRenderedPageBreak/>
         <w:t>ამ პროექტის გამოყენების სფეროები მრავალფეროვანი</w:t>
       </w:r>
       <w:r>
@@ -743,7 +881,34 @@
           <w:szCs w:val="22"/>
           <w14:ligatures w14:val="standardContextual"/>
         </w:rPr>
-        <w:t>SLAM-</w:t>
+        <w:t>SLAM</w:t>
+      </w:r>
+      <w:r>
+        <w:rPr>
+          <w:rFonts w:ascii="Sylfaen" w:eastAsiaTheme="minorHAnsi" w:hAnsi="Sylfaen" w:cstheme="minorBidi"/>
+          <w:kern w:val="2"/>
+          <w:sz w:val="22"/>
+          <w:szCs w:val="22"/>
+          <w14:ligatures w14:val="standardContextual"/>
+        </w:rPr>
+        <w:t xml:space="preserve"> </w:t>
+      </w:r>
+      <w:r>
+        <w:rPr>
+          <w:rFonts w:ascii="Sylfaen" w:hAnsi="Sylfaen"/>
+          <w:lang w:val="ka-GE"/>
+        </w:rPr>
+        <w:t>(Simultaneous Localization and Mapping)</w:t>
+      </w:r>
+      <w:r>
+        <w:rPr>
+          <w:rFonts w:ascii="Sylfaen" w:eastAsiaTheme="minorHAnsi" w:hAnsi="Sylfaen" w:cstheme="minorBidi"/>
+          <w:kern w:val="2"/>
+          <w:sz w:val="22"/>
+          <w:szCs w:val="22"/>
+          <w14:ligatures w14:val="standardContextual"/>
+        </w:rPr>
+        <w:t>-</w:t>
       </w:r>
       <w:r>
         <w:rPr>
@@ -765,30 +930,40 @@
           <w:lang w:val="ka-GE"/>
           <w14:ligatures w14:val="standardContextual"/>
         </w:rPr>
-        <w:t xml:space="preserve"> და მანქანური ხედვის შესაძლებლობები მას აქცევს შესანიშნავ სადემონსტრაციო ინსტრუმენტად </w:t>
-      </w:r>
-      <w:r>
-        <w:rPr>
-          <w:rFonts w:ascii="Sylfaen" w:eastAsiaTheme="minorHAnsi" w:hAnsi="Sylfaen" w:cstheme="minorBidi"/>
-          <w:kern w:val="2"/>
-          <w:sz w:val="22"/>
-          <w:szCs w:val="22"/>
-          <w:lang w:val="ka-GE"/>
-          <w14:ligatures w14:val="standardContextual"/>
-        </w:rPr>
-        <w:lastRenderedPageBreak/>
-        <w:t xml:space="preserve">დინამიური სისტემებისა და კომპიუტერული ხედვის რთული კონცეფციების გასაგებად. გარდა ამისა, პროექტს აქვს პოტენციური გამოყენება </w:t>
-      </w:r>
-      <w:r>
-        <w:rPr>
-          <w:rFonts w:ascii="Sylfaen" w:eastAsiaTheme="minorHAnsi" w:hAnsi="Sylfaen" w:cstheme="minorBidi"/>
-          <w:kern w:val="2"/>
-          <w:sz w:val="22"/>
-          <w:szCs w:val="22"/>
-          <w:lang w:val="ka-GE"/>
-          <w14:ligatures w14:val="standardContextual"/>
-        </w:rPr>
-        <w:t>მეთვალყურეობისთვის და ადგილების შესწავლისთვის, რადგან რობოტს შეუძლია ავტონომიურად იაროს მიუვალ.</w:t>
+        <w:t xml:space="preserve"> და მანქანური ხედვის შესაძლებლობები მას აქცევს შესანიშნავ სადემონსტრაციო ინსტრუმენტად დინამიური სისტემებისა და კომპიუტერული ხედვის რთული კონცეფციების გასაგებად. გარდა ამისა, პროექტს აქვს პოტენციური გამოყენება </w:t>
+      </w:r>
+      <w:r>
+        <w:rPr>
+          <w:rFonts w:ascii="Sylfaen" w:eastAsiaTheme="minorHAnsi" w:hAnsi="Sylfaen" w:cstheme="minorBidi"/>
+          <w:kern w:val="2"/>
+          <w:sz w:val="22"/>
+          <w:szCs w:val="22"/>
+          <w:lang w:val="ka-GE"/>
+          <w14:ligatures w14:val="standardContextual"/>
+        </w:rPr>
+        <w:t xml:space="preserve">მეთვალყურეობისთვის და ადგილების შესწავლისთვის, რადგან რობოტს შეუძლია ავტონომიურად </w:t>
+      </w:r>
+      <w:r>
+        <w:rPr>
+          <w:rFonts w:ascii="Sylfaen" w:eastAsiaTheme="minorHAnsi" w:hAnsi="Sylfaen" w:cstheme="minorBidi"/>
+          <w:kern w:val="2"/>
+          <w:sz w:val="22"/>
+          <w:szCs w:val="22"/>
+          <w:lang w:val="ka-GE"/>
+          <w14:ligatures w14:val="standardContextual"/>
+        </w:rPr>
+        <w:t>იაროს</w:t>
+      </w:r>
+      <w:r>
+        <w:rPr>
+          <w:rFonts w:ascii="Sylfaen" w:eastAsiaTheme="minorHAnsi" w:hAnsi="Sylfaen" w:cstheme="minorBidi"/>
+          <w:kern w:val="2"/>
+          <w:sz w:val="22"/>
+          <w:szCs w:val="22"/>
+          <w:lang w:val="ka-GE"/>
+          <w14:ligatures w14:val="standardContextual"/>
+        </w:rPr>
+        <w:t>.</w:t>
       </w:r>
     </w:p>
     <w:p>
@@ -824,7 +999,29 @@
           <w:lang w:val="ka-GE"/>
           <w14:ligatures w14:val="standardContextual"/>
         </w:rPr>
-        <w:t>, იმის მიუხედავად, რომ ინდივიდუალურად არაფერი არაა ამ პროექტში ახალი, ამ ყველაფრის გაერთიანება არავის უქნია. ეს პროექტი</w:t>
+        <w:t xml:space="preserve">, იმის მიუხედავად, რომ ინდივიდუალურად არაფერი არაა ამ პროექტში ახალი, ამ ყველაფრის გაერთიანება </w:t>
+      </w:r>
+      <w:r>
+        <w:rPr>
+          <w:rFonts w:ascii="Sylfaen" w:eastAsiaTheme="minorHAnsi" w:hAnsi="Sylfaen" w:cstheme="minorBidi"/>
+          <w:kern w:val="2"/>
+          <w:sz w:val="22"/>
+          <w:szCs w:val="22"/>
+          <w:lang w:val="ka-GE"/>
+          <w14:ligatures w14:val="standardContextual"/>
+        </w:rPr>
+        <w:t>ბევრს არ უცდია</w:t>
+      </w:r>
+      <w:r>
+        <w:rPr>
+          <w:rFonts w:ascii="Sylfaen" w:eastAsiaTheme="minorHAnsi" w:hAnsi="Sylfaen" w:cstheme="minorBidi"/>
+          <w:kern w:val="2"/>
+          <w:sz w:val="22"/>
+          <w:szCs w:val="22"/>
+          <w:lang w:val="ka-GE"/>
+          <w14:ligatures w14:val="standardContextual"/>
+        </w:rPr>
+        <w:t>. ეს პროექტი</w:t>
       </w:r>
       <w:r>
         <w:rPr>
@@ -986,7 +1183,13 @@
         <w:rPr>
           <w:rFonts w:ascii="Sylfaen" w:hAnsi="Sylfaen"/>
         </w:rPr>
-        <w:t>bb8</w:t>
+        <w:t>BB-</w:t>
+      </w:r>
+      <w:r>
+        <w:rPr>
+          <w:rFonts w:ascii="Sylfaen" w:hAnsi="Sylfaen"/>
+        </w:rPr>
+        <w:t>8</w:t>
       </w:r>
       <w:r>
         <w:rPr>
@@ -1038,7 +1241,15 @@
           <w:rFonts w:ascii="Sylfaen" w:hAnsi="Sylfaen"/>
           <w:lang w:val="ka-GE"/>
         </w:rPr>
-        <w:t>ის კონტროლირებადი ბოულინგის ბურთი</w:t>
+        <w:t xml:space="preserve">ის კონტროლირებადი </w:t>
+      </w:r>
+      <w:r>
+        <w:rPr>
+          <w:rFonts w:ascii="Sylfaen" w:hAnsi="Sylfaen"/>
+          <w:lang w:val="ka-GE"/>
+        </w:rPr>
+        <w:lastRenderedPageBreak/>
+        <w:t>ბოულინგის ბურთი</w:t>
       </w:r>
       <w:r>
         <w:rPr>
@@ -1059,15 +1270,41 @@
           <w:rFonts w:ascii="Sylfaen" w:hAnsi="Sylfaen"/>
           <w:lang w:val="ka-GE"/>
         </w:rPr>
-        <w:t xml:space="preserve">ჩვენ ამ მექანიზმს არ გამოვიყენებთ, </w:t>
-      </w:r>
-      <w:r>
-        <w:rPr>
-          <w:rFonts w:ascii="Sylfaen" w:hAnsi="Sylfaen"/>
-          <w:lang w:val="ka-GE"/>
-        </w:rPr>
-        <w:lastRenderedPageBreak/>
-        <w:t>რადგან სატარებლად დიდი სიმძმის გასაძლებლად გარე ნაჭუჭი ძალიან მყარი უნდა იყოს წონის გასაძლებლად და რობოტის სიჩქარეც ნაკლები იქნებოდა.</w:t>
+        <w:t xml:space="preserve">ჩვენ ამ მექანიზმს არ გამოვიყენებთ, რადგან სატარებლად დიდი სიმძმის </w:t>
+      </w:r>
+      <w:r>
+        <w:rPr>
+          <w:rFonts w:ascii="Sylfaen" w:hAnsi="Sylfaen"/>
+          <w:lang w:val="ka-GE"/>
+        </w:rPr>
+        <w:t>გასაძლებისთვის</w:t>
+      </w:r>
+      <w:r>
+        <w:rPr>
+          <w:rFonts w:ascii="Sylfaen" w:hAnsi="Sylfaen"/>
+          <w:lang w:val="ka-GE"/>
+        </w:rPr>
+        <w:t xml:space="preserve"> გარე ნაჭუჭი ძალიან მყარი უნდა იყოს და რობოტის სიჩქარეც </w:t>
+      </w:r>
+      <w:r>
+        <w:rPr>
+          <w:rFonts w:ascii="Sylfaen" w:hAnsi="Sylfaen"/>
+          <w:lang w:val="ka-GE"/>
+        </w:rPr>
+        <w:t>ნაკლებ</w:t>
+      </w:r>
+      <w:r>
+        <w:rPr>
+          <w:rFonts w:ascii="Sylfaen" w:hAnsi="Sylfaen"/>
+        </w:rPr>
+        <w:t>o</w:t>
+      </w:r>
+      <w:r>
+        <w:rPr>
+          <w:rFonts w:ascii="Sylfaen" w:hAnsi="Sylfaen"/>
+          <w:lang w:val="ka-GE"/>
+        </w:rPr>
+        <w:t>.</w:t>
       </w:r>
     </w:p>
     <w:p>
@@ -1092,7 +1329,21 @@
           <w:rFonts w:ascii="Sylfaen" w:hAnsi="Sylfaen"/>
           <w:lang w:val="ka-GE"/>
         </w:rPr>
-        <w:t>ამის გარდა, იუთუბზეც გაუკეთებიათ ხალხს პროექტად, მაგრამ ჭკვიან რობოტს ვერსად წავაწყდით.</w:t>
+        <w:t>ამის გარდა, იუთუბზეც გაუკეთებიათ ხალხს პროექტად</w:t>
+      </w:r>
+      <w:r>
+        <w:rPr>
+          <w:rFonts w:ascii="Sylfaen" w:hAnsi="Sylfaen"/>
+          <w:lang w:val="ka-GE"/>
+        </w:rPr>
+        <w:t xml:space="preserve"> მსგავსი რობოტი</w:t>
+      </w:r>
+      <w:r>
+        <w:rPr>
+          <w:rFonts w:ascii="Sylfaen" w:hAnsi="Sylfaen"/>
+          <w:lang w:val="ka-GE"/>
+        </w:rPr>
+        <w:t>, მაგრამ ჭკვიან რობოტს ვერსად წავაწყდით.</w:t>
       </w:r>
     </w:p>
     <w:p>
@@ -1303,7 +1554,14 @@
           <w:rFonts w:ascii="Sylfaen" w:hAnsi="Sylfaen"/>
           <w:lang w:val="ka-GE"/>
         </w:rPr>
-        <w:t xml:space="preserve">რომელიც იქნება მსუბუქი მაგრამ გამძლე . </w:t>
+        <w:t xml:space="preserve"> </w:t>
+      </w:r>
+      <w:r>
+        <w:rPr>
+          <w:rFonts w:ascii="Sylfaen" w:hAnsi="Sylfaen"/>
+          <w:lang w:val="ka-GE"/>
+        </w:rPr>
+        <w:t xml:space="preserve">რომელიც იქნება მსუბუქი მაგრამ გამძლე. </w:t>
       </w:r>
       <w:r>
         <w:rPr>
@@ -1344,7 +1602,14 @@
           <w:rFonts w:ascii="Sylfaen" w:hAnsi="Sylfaen"/>
           <w:lang w:val="ka-GE"/>
         </w:rPr>
-        <w:t xml:space="preserve">ზემოდ ნახსენებ ორ სენსორს აგრეთვე გამოვიყენებთ </w:t>
+        <w:t>ზემოთ</w:t>
+      </w:r>
+      <w:r>
+        <w:rPr>
+          <w:rFonts w:ascii="Sylfaen" w:hAnsi="Sylfaen"/>
+          <w:lang w:val="ka-GE"/>
+        </w:rPr>
+        <w:t xml:space="preserve"> ნახსენებ ორ სენსორს აგრეთვე გამოვიყენებთ </w:t>
       </w:r>
       <w:r>
         <w:rPr>
@@ -1405,7 +1670,28 @@
           <w:rFonts w:ascii="Sylfaen" w:hAnsi="Sylfaen"/>
           <w:lang w:val="ka-GE"/>
         </w:rPr>
-        <w:t xml:space="preserve">აგრეთვე ექნება ძრავი, რათა თავმა თავისუფლად იმოძრავოს 360 გრადუსით. თავი იქნება დასტაბილურებული, რათა ყოველთვის იყოს მიწის პალარელური ლიდარის ანათვალები. </w:t>
+        <w:t>რობოტს</w:t>
+      </w:r>
+      <w:r>
+        <w:rPr>
+          <w:rFonts w:ascii="Sylfaen" w:hAnsi="Sylfaen"/>
+          <w:lang w:val="ka-GE"/>
+        </w:rPr>
+        <w:t xml:space="preserve"> ექნება ძრავი</w:t>
+      </w:r>
+      <w:r>
+        <w:rPr>
+          <w:rFonts w:ascii="Sylfaen" w:hAnsi="Sylfaen"/>
+          <w:lang w:val="ka-GE"/>
+        </w:rPr>
+        <w:t>ც</w:t>
+      </w:r>
+      <w:r>
+        <w:rPr>
+          <w:rFonts w:ascii="Sylfaen" w:hAnsi="Sylfaen"/>
+          <w:lang w:val="ka-GE"/>
+        </w:rPr>
+        <w:t xml:space="preserve">, რათა თავმა თავისუფლად იმოძრავოს 360 გრადუსით. თავი იქნება დასტაბილურებული, რათა ყოველთვის იყოს მიწის პალარელური ლიდარის ანათვალები. </w:t>
       </w:r>
       <w:r>
         <w:rPr>
@@ -1465,7 +1751,7 @@
           <w:rFonts w:ascii="Sylfaen" w:hAnsi="Sylfaen"/>
           <w:lang w:val="ka-GE"/>
         </w:rPr>
-        <w:t>სისტემის "ტვინი" არის Raspberry Pi მიკროკომპიუტერი, რომელიც ამუშავებს მანქანური ხედვის ალგორითმებს და SLAM (Simultaneous Localization and Mapping) სისტემას. კამერიდან მიღებული მონაცემების დამუშავება ხდება OpenCV ბიბლიოთეკის გამოყენებით, რაც საშუალებას აძლევს რობოტს ამოიცნოს ობიექტები და დააკვირდეს გარემოს ცვლილებებს. SLAM ალგორითმი, რომელიც იყენებს ROS</w:t>
+        <w:t>სისტემის "ტვინი" არის Raspberry Pi მიკროკომპიუტერი, რომელიც ამუშავებს მანქანური ხედვის ალგორითმებს და SLAM  სისტემას. კამერიდან მიღებული მონაცემების დამუშავება ხდება OpenCV ბიბლიოთეკის გამოყენებით, რაც საშუალებას აძლევს რობოტს ამოიცნოს ობიექტები და დააკვირდეს გარემოს ცვლილებებს. SLAM ალგორითმი, რომელიც იყენებს ROS</w:t>
       </w:r>
       <w:r>
         <w:rPr>
@@ -1479,7 +1765,15 @@
           <w:rFonts w:ascii="Sylfaen" w:hAnsi="Sylfaen"/>
           <w:lang w:val="ka-GE"/>
         </w:rPr>
-        <w:t xml:space="preserve"> (Robot Operating System) პლატფორმას, ქმნის და ანახლებს გარემოს რუკას რეალურ დროში, რაც უზრუნველყოფს რობოტის ავტონომიურ ნავიგაციას.</w:t>
+        <w:t xml:space="preserve"> (Robot Operating System) პლატფორმას, ქმნის და </w:t>
+      </w:r>
+      <w:r>
+        <w:rPr>
+          <w:rFonts w:ascii="Sylfaen" w:hAnsi="Sylfaen"/>
+          <w:lang w:val="ka-GE"/>
+        </w:rPr>
+        <w:lastRenderedPageBreak/>
+        <w:t>ანახლებს გარემოს რუკას რეალურ დროში, რაც უზრუნველყოფს რობოტის ავტონომიურ ნავიგაციას.</w:t>
       </w:r>
     </w:p>
     <w:p>
@@ -1495,20 +1789,68 @@
           <w:rFonts w:ascii="Sylfaen" w:hAnsi="Sylfaen"/>
           <w:lang w:val="ka-GE"/>
         </w:rPr>
-        <w:t xml:space="preserve">ვიზუალურად იგი იქნება </w:t>
-      </w:r>
-      <w:r>
-        <w:rPr>
-          <w:rFonts w:ascii="Sylfaen" w:hAnsi="Sylfaen"/>
-        </w:rPr>
-        <w:t>star wars-</w:t>
-      </w:r>
-      <w:r>
-        <w:rPr>
-          <w:rFonts w:ascii="Sylfaen" w:hAnsi="Sylfaen"/>
-          <w:lang w:val="ka-GE"/>
-        </w:rPr>
-        <w:t>ის რობოტისა, თუმცა ჩვენივე ბრენდირებასაც მივსემთ.</w:t>
+        <w:t xml:space="preserve">ვიზუალურად </w:t>
+      </w:r>
+      <w:r>
+        <w:rPr>
+          <w:rFonts w:ascii="Sylfaen" w:hAnsi="Sylfaen"/>
+          <w:lang w:val="ka-GE"/>
+        </w:rPr>
+        <w:t>პროექტი</w:t>
+      </w:r>
+      <w:r>
+        <w:rPr>
+          <w:rFonts w:ascii="Sylfaen" w:hAnsi="Sylfaen"/>
+          <w:lang w:val="ka-GE"/>
+        </w:rPr>
+        <w:t xml:space="preserve"> იქნება </w:t>
+      </w:r>
+      <w:r>
+        <w:rPr>
+          <w:rFonts w:ascii="Sylfaen" w:hAnsi="Sylfaen"/>
+        </w:rPr>
+        <w:t>Star W</w:t>
+      </w:r>
+      <w:r>
+        <w:rPr>
+          <w:rFonts w:ascii="Sylfaen" w:hAnsi="Sylfaen"/>
+        </w:rPr>
+        <w:t>ars-</w:t>
+      </w:r>
+      <w:r>
+        <w:rPr>
+          <w:rFonts w:ascii="Sylfaen" w:hAnsi="Sylfaen"/>
+          <w:lang w:val="ka-GE"/>
+        </w:rPr>
+        <w:t xml:space="preserve">ის </w:t>
+      </w:r>
+      <w:r>
+        <w:rPr>
+          <w:rFonts w:ascii="Sylfaen" w:hAnsi="Sylfaen"/>
+          <w:lang w:val="ka-GE"/>
+        </w:rPr>
+        <w:t>რობოტის სახის</w:t>
+      </w:r>
+      <w:r>
+        <w:rPr>
+          <w:rFonts w:ascii="Sylfaen" w:hAnsi="Sylfaen"/>
+          <w:lang w:val="ka-GE"/>
+        </w:rPr>
+        <w:t xml:space="preserve">, თუმცა ჩვენივე ბრენდირებასაც </w:t>
+      </w:r>
+      <w:r>
+        <w:rPr>
+          <w:rFonts w:ascii="Sylfaen" w:hAnsi="Sylfaen"/>
+          <w:lang w:val="ka-GE"/>
+        </w:rPr>
+        <w:t>შევმატებ</w:t>
+      </w:r>
+      <w:r>
+        <w:rPr>
+          <w:rFonts w:ascii="Sylfaen" w:hAnsi="Sylfaen"/>
+          <w:lang w:val="ka-GE"/>
+        </w:rPr>
+        <w:t>თ.</w:t>
       </w:r>
     </w:p>
     <w:p>
@@ -1634,6 +1976,14 @@
           <w:color w:val="000000" w:themeColor="text1"/>
           <w:lang w:val="ka-GE"/>
         </w:rPr>
+        <w:t xml:space="preserve"> </w:t>
+      </w:r>
+      <w:r>
+        <w:rPr>
+          <w:rFonts w:ascii="Sylfaen" w:hAnsi="Sylfaen"/>
+          <w:color w:val="000000" w:themeColor="text1"/>
+          <w:lang w:val="ka-GE"/>
+        </w:rPr>
         <w:t xml:space="preserve">სისტემის გამართვაც, რადგან ბურთს ექნება საკმაო ინერცია და მისი კონტროლისთვის აუცილებელი იქნება ამის გამართვა. მეორე, ესაა </w:t>
       </w:r>
       <w:r>
@@ -1647,7 +1997,7 @@
         <w:rPr>
           <w:rFonts w:ascii="Sylfaen" w:hAnsi="Sylfaen"/>
           <w:color w:val="000000" w:themeColor="text1"/>
-          <w:lang w:val="en-150"/>
+          <w:lang/>
         </w:rPr>
         <w:t xml:space="preserve"> </w:t>
       </w:r>
@@ -1682,8 +2032,6 @@
         </w:rPr>
         <w:t>თვითლოკაციისთვის. რობოტს შეეძლება გარემოს აღწერა და საკუთარი თავის პოვნა ამ გარემოში, შემდგომ კი ჩვენ გვინდა, რომ რობოტს ვუთხრათ ამ გარემოში ერთი წერტილიდან მეორეში მივიდეს და ეს მან შეძლოს. მესამე არის მანქანური ხედვა. ჩვენ რობოტს ვეტყვით, რომ ან ვინმეს გაყვეს, ან ვინმე იპოვოს და ის ამას შეასრულებს. ვიმედოვნებთ, რომ პროექტის ბოლოს სამივე ნაწილი შესრულებული იქნება.</w:t>
       </w:r>
-      <w:bookmarkStart w:id="0" w:name="_GoBack"/>
-      <w:bookmarkEnd w:id="0"/>
     </w:p>
     <w:p>
       <w:pPr>
@@ -1787,6 +2135,378 @@
     </w:p>
     <w:p>
       <w:pPr>
+        <w:pStyle w:val="NormalWeb"/>
+        <w:ind w:left="720"/>
+        <w:rPr>
+          <w:rFonts w:ascii="Sylfaen" w:eastAsiaTheme="minorHAnsi" w:hAnsi="Sylfaen" w:cstheme="minorBidi"/>
+          <w:color w:val="000000" w:themeColor="text1"/>
+          <w:kern w:val="2"/>
+          <w:sz w:val="22"/>
+          <w:szCs w:val="22"/>
+          <w:lang w:val="ka-GE"/>
+          <w14:ligatures w14:val="standardContextual"/>
+        </w:rPr>
+      </w:pPr>
+      <w:r>
+        <w:rPr>
+          <w:rFonts w:ascii="Sylfaen" w:eastAsiaTheme="minorHAnsi" w:hAnsi="Sylfaen" w:cstheme="minorBidi"/>
+          <w:color w:val="000000" w:themeColor="text1"/>
+          <w:kern w:val="2"/>
+          <w:sz w:val="22"/>
+          <w:szCs w:val="22"/>
+          <w:lang w:val="ka-GE"/>
+          <w14:ligatures w14:val="standardContextual"/>
+        </w:rPr>
+        <w:t>პროექტზე მუშაობის დროს, ჩვენ გამოვიყენებთ მიდგომ</w:t>
+      </w:r>
+      <w:r>
+        <w:rPr>
+          <w:rFonts w:ascii="Sylfaen" w:eastAsiaTheme="minorHAnsi" w:hAnsi="Sylfaen" w:cstheme="minorBidi"/>
+          <w:color w:val="000000" w:themeColor="text1"/>
+          <w:kern w:val="2"/>
+          <w:sz w:val="22"/>
+          <w:szCs w:val="22"/>
+          <w:lang w:val="ka-GE"/>
+          <w14:ligatures w14:val="standardContextual"/>
+        </w:rPr>
+        <w:t>ებ</w:t>
+      </w:r>
+      <w:r>
+        <w:rPr>
+          <w:rFonts w:ascii="Sylfaen" w:eastAsiaTheme="minorHAnsi" w:hAnsi="Sylfaen" w:cstheme="minorBidi"/>
+          <w:color w:val="000000" w:themeColor="text1"/>
+          <w:kern w:val="2"/>
+          <w:sz w:val="22"/>
+          <w:szCs w:val="22"/>
+          <w:lang w:val="ka-GE"/>
+          <w14:ligatures w14:val="standardContextual"/>
+        </w:rPr>
+        <w:t>ს, რომელ</w:t>
+      </w:r>
+      <w:r>
+        <w:rPr>
+          <w:rFonts w:ascii="Sylfaen" w:eastAsiaTheme="minorHAnsi" w:hAnsi="Sylfaen" w:cstheme="minorBidi"/>
+          <w:color w:val="000000" w:themeColor="text1"/>
+          <w:kern w:val="2"/>
+          <w:sz w:val="22"/>
+          <w:szCs w:val="22"/>
+          <w:lang w:val="ka-GE"/>
+          <w14:ligatures w14:val="standardContextual"/>
+        </w:rPr>
+        <w:t>ებ</w:t>
+      </w:r>
+      <w:r>
+        <w:rPr>
+          <w:rFonts w:ascii="Sylfaen" w:eastAsiaTheme="minorHAnsi" w:hAnsi="Sylfaen" w:cstheme="minorBidi"/>
+          <w:color w:val="000000" w:themeColor="text1"/>
+          <w:kern w:val="2"/>
+          <w:sz w:val="22"/>
+          <w:szCs w:val="22"/>
+          <w:lang w:val="ka-GE"/>
+          <w14:ligatures w14:val="standardContextual"/>
+        </w:rPr>
+        <w:t xml:space="preserve">იც მოიცავს როგორც თეორიულ, ისე პრაქტიკულ სამუშაოებს. რობოტის </w:t>
+      </w:r>
+      <w:r>
+        <w:rPr>
+          <w:rFonts w:ascii="Sylfaen" w:eastAsiaTheme="minorHAnsi" w:hAnsi="Sylfaen" w:cstheme="minorBidi"/>
+          <w:color w:val="000000" w:themeColor="text1"/>
+          <w:kern w:val="2"/>
+          <w:sz w:val="22"/>
+          <w:szCs w:val="22"/>
+          <w:lang w:val="ka-GE"/>
+          <w14:ligatures w14:val="standardContextual"/>
+        </w:rPr>
+        <w:t xml:space="preserve">მექანიკური </w:t>
+      </w:r>
+      <w:r>
+        <w:rPr>
+          <w:rFonts w:ascii="Sylfaen" w:eastAsiaTheme="minorHAnsi" w:hAnsi="Sylfaen" w:cstheme="minorBidi"/>
+          <w:color w:val="000000" w:themeColor="text1"/>
+          <w:kern w:val="2"/>
+          <w:sz w:val="22"/>
+          <w:szCs w:val="22"/>
+          <w:lang w:val="ka-GE"/>
+          <w14:ligatures w14:val="standardContextual"/>
+        </w:rPr>
+        <w:t>დიზაინი</w:t>
+      </w:r>
+      <w:r>
+        <w:rPr>
+          <w:rFonts w:ascii="Sylfaen" w:eastAsiaTheme="minorHAnsi" w:hAnsi="Sylfaen" w:cstheme="minorBidi"/>
+          <w:color w:val="000000" w:themeColor="text1"/>
+          <w:kern w:val="2"/>
+          <w:sz w:val="22"/>
+          <w:szCs w:val="22"/>
+          <w:lang w:val="ka-GE"/>
+          <w14:ligatures w14:val="standardContextual"/>
+        </w:rPr>
+        <w:t xml:space="preserve">ს </w:t>
+      </w:r>
+      <w:r>
+        <w:rPr>
+          <w:rFonts w:ascii="Sylfaen" w:eastAsiaTheme="minorHAnsi" w:hAnsi="Sylfaen" w:cstheme="minorBidi"/>
+          <w:color w:val="000000" w:themeColor="text1"/>
+          <w:kern w:val="2"/>
+          <w:sz w:val="22"/>
+          <w:szCs w:val="22"/>
+          <w:lang w:val="ka-GE"/>
+          <w14:ligatures w14:val="standardContextual"/>
+        </w:rPr>
+        <w:lastRenderedPageBreak/>
+        <w:t xml:space="preserve">ინსპირაცია იქნება არაერთი უკვე გაკეთებული პროექტი რომელიც მოიძებნება ონლაინ, ვინაიდან როდესაც ცდილობენ </w:t>
+      </w:r>
+      <w:r>
+        <w:rPr>
+          <w:rFonts w:ascii="Sylfaen" w:eastAsiaTheme="minorHAnsi" w:hAnsi="Sylfaen" w:cstheme="minorBidi"/>
+          <w:color w:val="000000" w:themeColor="text1"/>
+          <w:kern w:val="2"/>
+          <w:sz w:val="22"/>
+          <w:szCs w:val="22"/>
+          <w14:ligatures w14:val="standardContextual"/>
+        </w:rPr>
+        <w:t xml:space="preserve">BB-8 </w:t>
+      </w:r>
+      <w:r>
+        <w:rPr>
+          <w:rFonts w:ascii="Sylfaen" w:eastAsiaTheme="minorHAnsi" w:hAnsi="Sylfaen" w:cstheme="minorBidi"/>
+          <w:color w:val="000000" w:themeColor="text1"/>
+          <w:kern w:val="2"/>
+          <w:sz w:val="22"/>
+          <w:szCs w:val="22"/>
+          <w:lang w:val="ka-GE"/>
+          <w14:ligatures w14:val="standardContextual"/>
+        </w:rPr>
+        <w:t xml:space="preserve">აწყობას, ყველა მექანიკურ დიზაინზე კონცენტრირდება და არა იმ </w:t>
+      </w:r>
+      <w:r>
+        <w:rPr>
+          <w:rFonts w:ascii="Sylfaen" w:eastAsiaTheme="minorHAnsi" w:hAnsi="Sylfaen" w:cstheme="minorBidi"/>
+          <w:color w:val="000000" w:themeColor="text1"/>
+          <w:kern w:val="2"/>
+          <w:sz w:val="22"/>
+          <w:szCs w:val="22"/>
+          <w:lang w:val="ka-GE"/>
+          <w14:ligatures w14:val="standardContextual"/>
+        </w:rPr>
+        <w:t>დამატებით</w:t>
+      </w:r>
+      <w:r>
+        <w:rPr>
+          <w:rFonts w:ascii="Sylfaen" w:eastAsiaTheme="minorHAnsi" w:hAnsi="Sylfaen" w:cstheme="minorBidi"/>
+          <w:color w:val="000000" w:themeColor="text1"/>
+          <w:kern w:val="2"/>
+          <w:sz w:val="22"/>
+          <w:szCs w:val="22"/>
+          <w:lang w:val="ka-GE"/>
+          <w14:ligatures w14:val="standardContextual"/>
+        </w:rPr>
+        <w:t xml:space="preserve"> ფუნქციონალზე, რომელსაც ჩვენ გამოვიყენებთ. მექანიკური ნაწილის ასაწყობად ძირითადად გამოვიყენებთ გამოყენებულ იქნება ხე, წებო და რკინა</w:t>
+      </w:r>
+      <w:r>
+        <w:rPr>
+          <w:rFonts w:ascii="Sylfaen" w:eastAsiaTheme="minorHAnsi" w:hAnsi="Sylfaen" w:cstheme="minorBidi"/>
+          <w:color w:val="000000" w:themeColor="text1"/>
+          <w:kern w:val="2"/>
+          <w:sz w:val="22"/>
+          <w:szCs w:val="22"/>
+          <w:lang w:val="ka-GE"/>
+          <w14:ligatures w14:val="standardContextual"/>
+        </w:rPr>
+        <w:t>.</w:t>
+      </w:r>
+      <w:r>
+        <w:rPr>
+          <w:rFonts w:ascii="Sylfaen" w:eastAsiaTheme="minorHAnsi" w:hAnsi="Sylfaen" w:cstheme="minorBidi"/>
+          <w:color w:val="000000" w:themeColor="text1"/>
+          <w:kern w:val="2"/>
+          <w:sz w:val="22"/>
+          <w:szCs w:val="22"/>
+          <w:lang w:val="ka-GE"/>
+          <w14:ligatures w14:val="standardContextual"/>
+        </w:rPr>
+        <w:t xml:space="preserve"> </w:t>
+      </w:r>
+    </w:p>
+    <w:p>
+      <w:pPr>
+        <w:pStyle w:val="NormalWeb"/>
+        <w:ind w:left="720"/>
+        <w:rPr>
+          <w:rFonts w:ascii="Sylfaen" w:eastAsiaTheme="minorHAnsi" w:hAnsi="Sylfaen" w:cstheme="minorBidi"/>
+          <w:color w:val="000000" w:themeColor="text1"/>
+          <w:kern w:val="2"/>
+          <w:sz w:val="22"/>
+          <w:szCs w:val="22"/>
+          <w:lang w:val="ka-GE"/>
+          <w14:ligatures w14:val="standardContextual"/>
+        </w:rPr>
+      </w:pPr>
+      <w:r>
+        <w:rPr>
+          <w:rFonts w:ascii="Sylfaen" w:eastAsiaTheme="minorHAnsi" w:hAnsi="Sylfaen" w:cstheme="minorBidi"/>
+          <w:color w:val="000000" w:themeColor="text1"/>
+          <w:kern w:val="2"/>
+          <w:sz w:val="22"/>
+          <w:szCs w:val="22"/>
+          <w:lang w:val="ka-GE"/>
+          <w14:ligatures w14:val="standardContextual"/>
+        </w:rPr>
+        <w:t>მოძრაობის სტაბილიზაციისთვის გამოიყენებთ PID კონტროლს, რომელიც დაგვეხმარება რობოტის მოძრაობის ოპტიმიზაციაში. ამ პროცესში განვახორციელებთ რიცხვით სიმულაციებს MATLAB ან</w:t>
+      </w:r>
+      <w:r>
+        <w:rPr>
+          <w:rFonts w:ascii="Sylfaen" w:eastAsiaTheme="minorHAnsi" w:hAnsi="Sylfaen" w:cstheme="minorBidi"/>
+          <w:color w:val="000000" w:themeColor="text1"/>
+          <w:kern w:val="2"/>
+          <w:sz w:val="22"/>
+          <w:szCs w:val="22"/>
+          <w:lang w:val="ka-GE"/>
+          <w14:ligatures w14:val="standardContextual"/>
+        </w:rPr>
+        <w:t>/და</w:t>
+      </w:r>
+      <w:r>
+        <w:rPr>
+          <w:rFonts w:ascii="Sylfaen" w:eastAsiaTheme="minorHAnsi" w:hAnsi="Sylfaen" w:cstheme="minorBidi"/>
+          <w:color w:val="000000" w:themeColor="text1"/>
+          <w:kern w:val="2"/>
+          <w:sz w:val="22"/>
+          <w:szCs w:val="22"/>
+          <w:lang w:val="ka-GE"/>
+          <w14:ligatures w14:val="standardContextual"/>
+        </w:rPr>
+        <w:t xml:space="preserve"> Python-ში.</w:t>
+      </w:r>
+    </w:p>
+    <w:p>
+      <w:pPr>
+        <w:pStyle w:val="NormalWeb"/>
+        <w:ind w:left="720"/>
+        <w:rPr>
+          <w:rFonts w:ascii="Sylfaen" w:eastAsiaTheme="minorHAnsi" w:hAnsi="Sylfaen" w:cstheme="minorBidi"/>
+          <w:color w:val="000000" w:themeColor="text1"/>
+          <w:kern w:val="2"/>
+          <w:sz w:val="22"/>
+          <w:szCs w:val="22"/>
+          <w:lang w:val="ka-GE"/>
+          <w14:ligatures w14:val="standardContextual"/>
+        </w:rPr>
+      </w:pPr>
+      <w:r>
+        <w:rPr>
+          <w:rFonts w:ascii="Sylfaen" w:eastAsiaTheme="minorHAnsi" w:hAnsi="Sylfaen" w:cstheme="minorBidi"/>
+          <w:color w:val="000000" w:themeColor="text1"/>
+          <w:kern w:val="2"/>
+          <w:sz w:val="22"/>
+          <w:szCs w:val="22"/>
+          <w:lang w:val="ka-GE"/>
+          <w14:ligatures w14:val="standardContextual"/>
+        </w:rPr>
+        <w:t>რობოტის ავტონომიური მოძრაობის უზრუნველსაყოფად, გამოიყენება SLAM (Simultaneous Localization and Mapping) სისტემები ROS2 გარემოში. SLAM-ის გამოყენება მოხდება რობოტის ადგილმდებარეობისა და რუკის შესაქმნელად</w:t>
+      </w:r>
+      <w:r>
+        <w:rPr>
+          <w:rFonts w:ascii="Sylfaen" w:eastAsiaTheme="minorHAnsi" w:hAnsi="Sylfaen" w:cstheme="minorBidi"/>
+          <w:color w:val="000000" w:themeColor="text1"/>
+          <w:kern w:val="2"/>
+          <w:sz w:val="22"/>
+          <w:szCs w:val="22"/>
+          <w:lang w:val="ka-GE"/>
+          <w14:ligatures w14:val="standardContextual"/>
+        </w:rPr>
+        <w:t>.</w:t>
+      </w:r>
+      <w:r>
+        <w:rPr>
+          <w:rFonts w:ascii="Sylfaen" w:eastAsiaTheme="minorHAnsi" w:hAnsi="Sylfaen" w:cstheme="minorBidi"/>
+          <w:color w:val="000000" w:themeColor="text1"/>
+          <w:kern w:val="2"/>
+          <w:sz w:val="22"/>
+          <w:szCs w:val="22"/>
+          <w:lang w:val="ka-GE"/>
+          <w14:ligatures w14:val="standardContextual"/>
+        </w:rPr>
+        <w:t xml:space="preserve"> დამატებით, გამოყენებული იქნება მანქანური ხედვა (OpenCV) ობიექტების ამოცნობისთვის.</w:t>
+      </w:r>
+    </w:p>
+    <w:p>
+      <w:pPr>
+        <w:pStyle w:val="NormalWeb"/>
+        <w:ind w:left="720"/>
+        <w:rPr>
+          <w:rFonts w:ascii="Sylfaen" w:eastAsiaTheme="minorHAnsi" w:hAnsi="Sylfaen" w:cstheme="minorBidi"/>
+          <w:color w:val="000000" w:themeColor="text1"/>
+          <w:kern w:val="2"/>
+          <w:sz w:val="22"/>
+          <w:szCs w:val="22"/>
+          <w:lang w:val="ka-GE"/>
+          <w14:ligatures w14:val="standardContextual"/>
+        </w:rPr>
+      </w:pPr>
+      <w:r>
+        <w:rPr>
+          <w:rFonts w:ascii="Sylfaen" w:eastAsiaTheme="minorHAnsi" w:hAnsi="Sylfaen" w:cstheme="minorBidi"/>
+          <w:color w:val="000000" w:themeColor="text1"/>
+          <w:kern w:val="2"/>
+          <w:sz w:val="22"/>
+          <w:szCs w:val="22"/>
+          <w:lang w:val="ka-GE"/>
+          <w14:ligatures w14:val="standardContextual"/>
+        </w:rPr>
+        <w:t>ლაბორატორიული ტესტირებები ჩატარდება ყველა სისტემის ფუნქციონალობის დასამოწმებლად. თითოეულ სისტემას განვიხილავთ როგორც ცალკეულ, ისე მთლიანი რობოტის კომპონენტებს, რათა დავრწმუნდეთ</w:t>
+      </w:r>
+      <w:r>
+        <w:rPr>
+          <w:rFonts w:ascii="Sylfaen" w:eastAsiaTheme="minorHAnsi" w:hAnsi="Sylfaen" w:cstheme="minorBidi"/>
+          <w:color w:val="000000" w:themeColor="text1"/>
+          <w:kern w:val="2"/>
+          <w:sz w:val="22"/>
+          <w:szCs w:val="22"/>
+          <w:lang w:val="ka-GE"/>
+          <w14:ligatures w14:val="standardContextual"/>
+        </w:rPr>
+        <w:t xml:space="preserve"> მათ</w:t>
+      </w:r>
+      <w:r>
+        <w:rPr>
+          <w:rFonts w:ascii="Sylfaen" w:eastAsiaTheme="minorHAnsi" w:hAnsi="Sylfaen" w:cstheme="minorBidi"/>
+          <w:color w:val="000000" w:themeColor="text1"/>
+          <w:kern w:val="2"/>
+          <w:sz w:val="22"/>
+          <w:szCs w:val="22"/>
+          <w:lang w:val="ka-GE"/>
+          <w14:ligatures w14:val="standardContextual"/>
+        </w:rPr>
+        <w:t xml:space="preserve"> სტაბილურ მუშაობაში და ჩავატაროთ საჭირო </w:t>
+      </w:r>
+      <w:r>
+        <w:rPr>
+          <w:rFonts w:ascii="Sylfaen" w:eastAsiaTheme="minorHAnsi" w:hAnsi="Sylfaen" w:cstheme="minorBidi"/>
+          <w:color w:val="000000" w:themeColor="text1"/>
+          <w:kern w:val="2"/>
+          <w:sz w:val="22"/>
+          <w:szCs w:val="22"/>
+          <w:lang w:val="ka-GE"/>
+          <w14:ligatures w14:val="standardContextual"/>
+        </w:rPr>
+        <w:t>ოპტიმიზაციები</w:t>
+      </w:r>
+      <w:r>
+        <w:rPr>
+          <w:rFonts w:ascii="Sylfaen" w:eastAsiaTheme="minorHAnsi" w:hAnsi="Sylfaen" w:cstheme="minorBidi"/>
+          <w:color w:val="000000" w:themeColor="text1"/>
+          <w:kern w:val="2"/>
+          <w:sz w:val="22"/>
+          <w:szCs w:val="22"/>
+          <w:lang w:val="ka-GE"/>
+          <w14:ligatures w14:val="standardContextual"/>
+        </w:rPr>
+        <w:t>.</w:t>
+      </w:r>
+    </w:p>
+    <w:p>
+      <w:pPr>
         <w:pStyle w:val="ListParagraph"/>
         <w:rPr>
           <w:rFonts w:ascii="Sylfaen" w:hAnsi="Sylfaen"/>
@@ -1848,13 +2568,23 @@
         </w:rPr>
         <w:t>(</w:t>
       </w:r>
-      <w:r>
-        <w:rPr>
-          <w:rFonts w:ascii="Sylfaen" w:hAnsi="Sylfaen"/>
-          <w:color w:val="000000" w:themeColor="text1"/>
-          <w:lang w:val="ka-GE"/>
-        </w:rPr>
-        <w:t>განტის სქემის (</w:t>
+      <w:proofErr w:type="gramStart"/>
+      <w:r>
+        <w:rPr>
+          <w:rFonts w:ascii="Sylfaen" w:hAnsi="Sylfaen"/>
+          <w:color w:val="000000" w:themeColor="text1"/>
+          <w:lang w:val="ka-GE"/>
+        </w:rPr>
+        <w:t>განტის</w:t>
+      </w:r>
+      <w:proofErr w:type="gramEnd"/>
+      <w:r>
+        <w:rPr>
+          <w:rFonts w:ascii="Sylfaen" w:hAnsi="Sylfaen"/>
+          <w:color w:val="000000" w:themeColor="text1"/>
+          <w:lang w:val="ka-GE"/>
+        </w:rPr>
+        <w:t xml:space="preserve"> სქემის (</w:t>
       </w:r>
       <w:r>
         <w:rPr>
@@ -1926,8 +2656,434 @@
           <w:color w:val="000000" w:themeColor="text1"/>
           <w:lang w:val="ka-GE"/>
         </w:rPr>
+        <w:t>განტის სქემის შემდეგ განიხილეთ რატომ შეარჩიეთ სამუშაოს განაწილების აღწერილი თანმიმდევრობა? რატომ არის ის ოპტიმალური? რა სამუშაოების გადანაცვლებაა შესაძლებელი საჭიროების შემთხვევაში?)</w:t>
+      </w:r>
+    </w:p>
+    <w:p>
+      <w:pPr>
+        <w:pStyle w:val="ListParagraph"/>
+        <w:rPr>
+          <w:rFonts w:ascii="Sylfaen" w:hAnsi="Sylfaen"/>
+          <w:color w:val="000000" w:themeColor="text1"/>
+          <w:lang w:val="ka-GE"/>
+        </w:rPr>
+      </w:pPr>
+    </w:p>
+    <w:p>
+      <w:pPr>
+        <w:pStyle w:val="ListParagraph"/>
+        <w:rPr>
+          <w:rFonts w:ascii="Sylfaen" w:hAnsi="Sylfaen"/>
+          <w:color w:val="000000" w:themeColor="text1"/>
+          <w:lang w:val="ka-GE"/>
+        </w:rPr>
+      </w:pPr>
+      <w:r>
+        <w:rPr>
+          <w:rFonts w:ascii="Sylfaen" w:hAnsi="Sylfaen"/>
+          <w:color w:val="000000" w:themeColor="text1"/>
+          <w:lang w:val="ka-GE"/>
+        </w:rPr>
+        <w:t xml:space="preserve">სამუშაოს მსვლელობა იქნება ისეთი, რაც შესაძლებლობას მოგვცემს პროექტის თითოეულ ქვე-ამოცანას ცალ-ცალკე შევეჭიდოთ, გადავჭრათ და შემდეგად მიღებული ამონახსნების გაერთიანებით შევქმნათ მუშა ფუნქციონალი. </w:t>
+      </w:r>
+    </w:p>
+    <w:p>
+      <w:pPr>
+        <w:pStyle w:val="ListParagraph"/>
+        <w:rPr>
+          <w:rFonts w:ascii="Sylfaen" w:hAnsi="Sylfaen"/>
+          <w:color w:val="000000" w:themeColor="text1"/>
+          <w:lang w:val="ka-GE"/>
+        </w:rPr>
+      </w:pPr>
+      <w:r>
+        <w:rPr>
+          <w:rFonts w:ascii="Sylfaen" w:hAnsi="Sylfaen"/>
+          <w:color w:val="000000" w:themeColor="text1"/>
+          <w:lang w:val="ka-GE"/>
+        </w:rPr>
+        <w:t xml:space="preserve">პირველ რიგში შევისწავლით </w:t>
+      </w:r>
+      <w:r>
+        <w:rPr>
+          <w:rFonts w:ascii="Sylfaen" w:hAnsi="Sylfaen"/>
+          <w:color w:val="000000" w:themeColor="text1"/>
+        </w:rPr>
+        <w:t>Raspberry Pi</w:t>
+      </w:r>
+      <w:r>
+        <w:rPr>
+          <w:rFonts w:ascii="Sylfaen" w:hAnsi="Sylfaen"/>
+          <w:color w:val="000000" w:themeColor="text1"/>
+          <w:lang w:val="ka-GE"/>
+        </w:rPr>
+        <w:t>-ს</w:t>
+      </w:r>
+      <w:r>
+        <w:rPr>
+          <w:rFonts w:ascii="Sylfaen" w:hAnsi="Sylfaen"/>
+          <w:color w:val="000000" w:themeColor="text1"/>
+          <w:lang w:val="ka-GE"/>
+        </w:rPr>
+        <w:t xml:space="preserve"> </w:t>
+      </w:r>
+      <w:r>
+        <w:rPr>
+          <w:rFonts w:ascii="Sylfaen" w:hAnsi="Sylfaen"/>
+          <w:color w:val="000000" w:themeColor="text1"/>
+          <w:lang w:val="ka-GE"/>
+        </w:rPr>
+        <w:t xml:space="preserve">და </w:t>
+      </w:r>
+      <w:r>
+        <w:rPr>
+          <w:rFonts w:ascii="Sylfaen" w:hAnsi="Sylfaen"/>
+          <w:color w:val="000000" w:themeColor="text1"/>
+        </w:rPr>
+        <w:t xml:space="preserve">ROS2 </w:t>
+      </w:r>
+      <w:r>
+        <w:rPr>
+          <w:rFonts w:ascii="Sylfaen" w:hAnsi="Sylfaen"/>
+          <w:color w:val="000000" w:themeColor="text1"/>
+          <w:lang w:val="ka-GE"/>
+        </w:rPr>
+        <w:t>პლატფორმებს, რადგან ესენი იქნება რობოტის ფუნდამენტი.</w:t>
+      </w:r>
+      <w:r>
+        <w:rPr>
+          <w:rFonts w:ascii="Sylfaen" w:hAnsi="Sylfaen"/>
+          <w:color w:val="000000" w:themeColor="text1"/>
+          <w:lang w:val="ka-GE"/>
+        </w:rPr>
+        <w:t xml:space="preserve"> </w:t>
+      </w:r>
+      <w:r>
+        <w:rPr>
+          <w:rFonts w:ascii="Sylfaen" w:hAnsi="Sylfaen"/>
+          <w:color w:val="000000" w:themeColor="text1"/>
+          <w:lang w:val="ka-GE"/>
+        </w:rPr>
+        <w:t xml:space="preserve">ამის შემდეგ დავიწყებთ მექანიკური ნაწილის დიზაინსა და აწყობასაც: ჯერ ძირითად სამოძრაო </w:t>
+      </w:r>
+      <w:r>
+        <w:rPr>
+          <w:rFonts w:ascii="Sylfaen" w:hAnsi="Sylfaen"/>
+          <w:color w:val="000000" w:themeColor="text1"/>
+          <w:lang w:val="ka-GE"/>
+        </w:rPr>
+        <w:t xml:space="preserve">შიდა </w:t>
+      </w:r>
+      <w:r>
+        <w:rPr>
+          <w:rFonts w:ascii="Sylfaen" w:hAnsi="Sylfaen"/>
+          <w:color w:val="000000" w:themeColor="text1"/>
+          <w:lang w:val="ka-GE"/>
+        </w:rPr>
+        <w:t xml:space="preserve">მექანიზმს გავაკეთებთ და  </w:t>
+      </w:r>
+      <w:r>
+        <w:rPr>
+          <w:rFonts w:ascii="Sylfaen" w:hAnsi="Sylfaen"/>
+          <w:color w:val="000000" w:themeColor="text1"/>
+          <w:lang w:val="ka-GE"/>
+        </w:rPr>
+        <w:t xml:space="preserve">შემდგომ </w:t>
+      </w:r>
+      <w:r>
+        <w:rPr>
+          <w:rFonts w:ascii="Sylfaen" w:hAnsi="Sylfaen"/>
+          <w:color w:val="000000" w:themeColor="text1"/>
+          <w:lang w:val="ka-GE"/>
+        </w:rPr>
+        <w:t>გარე სფერო კორპუსს</w:t>
+      </w:r>
+      <w:r>
+        <w:rPr>
+          <w:rFonts w:ascii="Sylfaen" w:hAnsi="Sylfaen"/>
+          <w:color w:val="000000" w:themeColor="text1"/>
+          <w:lang w:val="ka-GE"/>
+        </w:rPr>
+        <w:t xml:space="preserve"> და ბოლოს </w:t>
+      </w:r>
+      <w:r>
+        <w:rPr>
+          <w:rFonts w:ascii="Sylfaen" w:hAnsi="Sylfaen"/>
+          <w:color w:val="000000" w:themeColor="text1"/>
+          <w:lang w:val="ka-GE"/>
+        </w:rPr>
+        <w:t>თავს.</w:t>
+      </w:r>
+    </w:p>
+    <w:p>
+      <w:pPr>
+        <w:pStyle w:val="ListParagraph"/>
+        <w:rPr>
+          <w:rFonts w:ascii="Sylfaen" w:hAnsi="Sylfaen"/>
+          <w:color w:val="000000" w:themeColor="text1"/>
+          <w:lang w:val="ka-GE"/>
+        </w:rPr>
+      </w:pPr>
+      <w:r>
+        <w:rPr>
+          <w:rFonts w:ascii="Sylfaen" w:hAnsi="Sylfaen"/>
+          <w:color w:val="000000" w:themeColor="text1"/>
+          <w:lang w:val="ka-GE"/>
+        </w:rPr>
         <w:lastRenderedPageBreak/>
-        <w:t>განტის სქემის შემდეგ განიხილეთ რატომ შეარჩიეთ სამუშაოს განაწილების აღწერილი თანმიმდევრობა? რატომ არის ის ოპტიმალური? რა სამუშაოების გადანაცვლებაა შესაძლებელი საჭიროების შემთხვევაში?)</w:t>
+        <w:t xml:space="preserve">თავიდან რობოტის მოძრაობას განვახორციელებთ </w:t>
+      </w:r>
+      <w:r>
+        <w:rPr>
+          <w:rFonts w:ascii="Sylfaen" w:hAnsi="Sylfaen"/>
+          <w:color w:val="000000" w:themeColor="text1"/>
+        </w:rPr>
+        <w:t>ROS2</w:t>
+      </w:r>
+      <w:r>
+        <w:rPr>
+          <w:rFonts w:ascii="Sylfaen" w:hAnsi="Sylfaen"/>
+          <w:color w:val="000000" w:themeColor="text1"/>
+          <w:lang w:val="ka-GE"/>
+        </w:rPr>
+        <w:t xml:space="preserve">-ის საშუალებით. აწყობის პროცესის პარალერულად შევისწავლით იმ </w:t>
+      </w:r>
+      <w:r>
+        <w:rPr>
+          <w:rFonts w:ascii="Sylfaen" w:hAnsi="Sylfaen"/>
+          <w:color w:val="000000" w:themeColor="text1"/>
+        </w:rPr>
+        <w:t>machine vision</w:t>
+      </w:r>
+      <w:r>
+        <w:rPr>
+          <w:rFonts w:ascii="Sylfaen" w:hAnsi="Sylfaen"/>
+          <w:color w:val="000000" w:themeColor="text1"/>
+          <w:lang w:val="ka-GE"/>
+        </w:rPr>
+        <w:t xml:space="preserve">-ს, </w:t>
+      </w:r>
+      <w:r>
+        <w:rPr>
+          <w:rFonts w:ascii="Sylfaen" w:hAnsi="Sylfaen"/>
+          <w:color w:val="000000" w:themeColor="text1"/>
+        </w:rPr>
+        <w:t>SLAM-</w:t>
+      </w:r>
+      <w:r>
+        <w:rPr>
+          <w:rFonts w:ascii="Sylfaen" w:hAnsi="Sylfaen"/>
+          <w:color w:val="000000" w:themeColor="text1"/>
+          <w:lang w:val="ka-GE"/>
+        </w:rPr>
+        <w:t xml:space="preserve">სა და </w:t>
+      </w:r>
+      <w:r>
+        <w:rPr>
+          <w:rFonts w:ascii="Sylfaen" w:hAnsi="Sylfaen"/>
+          <w:color w:val="000000" w:themeColor="text1"/>
+        </w:rPr>
+        <w:t>PID</w:t>
+      </w:r>
+      <w:r>
+        <w:rPr>
+          <w:rFonts w:ascii="Sylfaen" w:hAnsi="Sylfaen"/>
+          <w:color w:val="000000" w:themeColor="text1"/>
+          <w:lang w:val="ka-GE"/>
+        </w:rPr>
+        <w:t xml:space="preserve"> კონტროლსაც, რომელსაც მოგვიანებით დავაინტეგრირებთ რობოტთან.</w:t>
+      </w:r>
+    </w:p>
+    <w:p>
+      <w:pPr>
+        <w:pStyle w:val="ListParagraph"/>
+        <w:rPr>
+          <w:rFonts w:ascii="Sylfaen" w:hAnsi="Sylfaen"/>
+          <w:color w:val="000000" w:themeColor="text1"/>
+          <w:lang w:val="ka-GE"/>
+        </w:rPr>
+      </w:pPr>
+      <w:r>
+        <w:rPr>
+          <w:rFonts w:ascii="Sylfaen" w:hAnsi="Sylfaen"/>
+          <w:color w:val="000000" w:themeColor="text1"/>
+          <w:lang w:val="ka-GE"/>
+        </w:rPr>
+        <w:t xml:space="preserve">ყველა ამ ნაწილის გაერთიანების შემდეგ </w:t>
+      </w:r>
+      <w:r>
+        <w:rPr>
+          <w:rFonts w:ascii="Sylfaen" w:hAnsi="Sylfaen"/>
+          <w:color w:val="000000" w:themeColor="text1"/>
+        </w:rPr>
+        <w:t>BB-8</w:t>
+      </w:r>
+      <w:r>
+        <w:rPr>
+          <w:rFonts w:ascii="Sylfaen" w:hAnsi="Sylfaen"/>
+          <w:color w:val="000000" w:themeColor="text1"/>
+          <w:lang w:val="ka-GE"/>
+        </w:rPr>
+        <w:t xml:space="preserve">-ს ავტონომიურ მოძრაობაზე ვიმუშავებთ და </w:t>
+      </w:r>
+      <w:r>
+        <w:rPr>
+          <w:rFonts w:ascii="Sylfaen" w:hAnsi="Sylfaen"/>
+          <w:color w:val="000000" w:themeColor="text1"/>
+          <w:lang w:val="ka-GE"/>
+        </w:rPr>
+        <w:t xml:space="preserve">დარჩენილი დროის განმავლობაში რობოტს </w:t>
+      </w:r>
+      <w:r>
+        <w:rPr>
+          <w:rFonts w:ascii="Sylfaen" w:hAnsi="Sylfaen"/>
+          <w:color w:val="000000" w:themeColor="text1"/>
+          <w:lang w:val="ka-GE"/>
+        </w:rPr>
+        <w:t xml:space="preserve">დამატებით ბონუს ფუნქციონალსაც დავამატებთ. მაგალითად ეს შეიძლება იყოს სახის ამოცნობა, კონკრეტულ ადამიანს რომ დაყვებოდეს, ან რაიმე მითითებულ </w:t>
+      </w:r>
+      <w:r>
+        <w:rPr>
+          <w:rFonts w:ascii="Sylfaen" w:hAnsi="Sylfaen"/>
+          <w:color w:val="000000" w:themeColor="text1"/>
+          <w:lang w:val="ka-GE"/>
+        </w:rPr>
+        <w:t>ობიექ</w:t>
+      </w:r>
+      <w:r>
+        <w:rPr>
+          <w:rFonts w:ascii="Sylfaen" w:hAnsi="Sylfaen"/>
+          <w:color w:val="000000" w:themeColor="text1"/>
+          <w:lang w:val="ka-GE"/>
+        </w:rPr>
+        <w:t>ტთან მიახლოება შეეძლოს და ა.შ.</w:t>
+      </w:r>
+    </w:p>
+    <w:p>
+      <w:pPr>
+        <w:pStyle w:val="ListParagraph"/>
+        <w:rPr>
+          <w:rFonts w:ascii="Sylfaen" w:hAnsi="Sylfaen"/>
+          <w:color w:val="000000" w:themeColor="text1"/>
+          <w:lang w:val="ka-GE"/>
+        </w:rPr>
+      </w:pPr>
+      <w:r>
+        <w:rPr>
+          <w:rFonts w:ascii="Sylfaen" w:hAnsi="Sylfaen"/>
+          <w:color w:val="000000" w:themeColor="text1"/>
+          <w:lang w:val="ka-GE"/>
+        </w:rPr>
+        <w:t xml:space="preserve">ქვემოთ </w:t>
+      </w:r>
+      <w:r>
+        <w:rPr>
+          <w:rFonts w:ascii="Sylfaen" w:hAnsi="Sylfaen"/>
+          <w:color w:val="000000" w:themeColor="text1"/>
+          <w:lang w:val="ka-GE"/>
+        </w:rPr>
+        <w:t>მოცემული</w:t>
+      </w:r>
+      <w:r>
+        <w:rPr>
+          <w:rFonts w:ascii="Sylfaen" w:hAnsi="Sylfaen"/>
+          <w:color w:val="000000" w:themeColor="text1"/>
+          <w:lang w:val="ka-GE"/>
+        </w:rPr>
+        <w:t xml:space="preserve"> განტის სქემა ჩვენი მუშაობის გეგმას </w:t>
+      </w:r>
+      <w:r>
+        <w:rPr>
+          <w:rFonts w:ascii="Sylfaen" w:hAnsi="Sylfaen"/>
+          <w:color w:val="000000" w:themeColor="text1"/>
+          <w:lang w:val="ka-GE"/>
+        </w:rPr>
+        <w:t>ვიზ</w:t>
+      </w:r>
+      <w:r>
+        <w:rPr>
+          <w:rFonts w:ascii="Sylfaen" w:hAnsi="Sylfaen"/>
+          <w:color w:val="000000" w:themeColor="text1"/>
+          <w:lang w:val="ka-GE"/>
+        </w:rPr>
+        <w:t>უალურად ასახავს.</w:t>
+      </w:r>
+    </w:p>
+    <w:p>
+      <w:pPr>
+        <w:pStyle w:val="ListParagraph"/>
+        <w:rPr>
+          <w:rFonts w:ascii="Sylfaen" w:hAnsi="Sylfaen"/>
+          <w:color w:val="000000" w:themeColor="text1"/>
+          <w:lang w:val="ka-GE"/>
+        </w:rPr>
+      </w:pPr>
+    </w:p>
+    <w:p>
+      <w:pPr>
+        <w:pStyle w:val="ListParagraph"/>
+        <w:rPr>
+          <w:rFonts w:ascii="Sylfaen" w:hAnsi="Sylfaen"/>
+          <w:color w:val="000000" w:themeColor="text1"/>
+          <w:lang w:val="ka-GE"/>
+        </w:rPr>
+      </w:pPr>
+      <w:r>
+        <w:rPr>
+          <w:rFonts w:ascii="Sylfaen" w:hAnsi="Sylfaen"/>
+          <w:noProof/>
+          <w:color w:val="000000" w:themeColor="text1"/>
+        </w:rPr>
+        <w:drawing>
+          <wp:inline distT="0" distB="0" distL="0" distR="0" wp14:anchorId="00746257" wp14:editId="1D1272C2">
+            <wp:extent cx="5293013" cy="2419350"/>
+            <wp:effectExtent l="19050" t="19050" r="22225" b="19050"/>
+            <wp:docPr id="2" name="Picture 2" descr="C:\Users\x1_user\Downloads\a1adbbed-211b-47e1-88b6-99f0fb00312d.jpg"/>
+            <wp:cNvGraphicFramePr>
+              <a:graphicFrameLocks xmlns:a="http://schemas.openxmlformats.org/drawingml/2006/main" noChangeAspect="1"/>
+            </wp:cNvGraphicFramePr>
+            <a:graphic xmlns:a="http://schemas.openxmlformats.org/drawingml/2006/main">
+              <a:graphicData uri="http://schemas.openxmlformats.org/drawingml/2006/picture">
+                <pic:pic xmlns:pic="http://schemas.openxmlformats.org/drawingml/2006/picture">
+                  <pic:nvPicPr>
+                    <pic:cNvPr id="0" name="Picture 6" descr="C:\Users\x1_user\Downloads\a1adbbed-211b-47e1-88b6-99f0fb00312d.jpg"/>
+                    <pic:cNvPicPr>
+                      <a:picLocks noChangeAspect="1" noChangeArrowheads="1"/>
+                    </pic:cNvPicPr>
+                  </pic:nvPicPr>
+                  <pic:blipFill>
+                    <a:blip r:embed="rId9" cstate="print">
+                      <a:extLst>
+                        <a:ext uri="{28A0092B-C50C-407E-A947-70E740481C1C}">
+                          <a14:useLocalDpi xmlns:a14="http://schemas.microsoft.com/office/drawing/2010/main" val="0"/>
+                        </a:ext>
+                      </a:extLst>
+                    </a:blip>
+                    <a:srcRect/>
+                    <a:stretch>
+                      <a:fillRect/>
+                    </a:stretch>
+                  </pic:blipFill>
+                  <pic:spPr bwMode="auto">
+                    <a:xfrm>
+                      <a:off x="0" y="0"/>
+                      <a:ext cx="5293013" cy="2419350"/>
+                    </a:xfrm>
+                    <a:prstGeom prst="rect">
+                      <a:avLst/>
+                    </a:prstGeom>
+                    <a:noFill/>
+                    <a:ln>
+                      <a:solidFill>
+                        <a:schemeClr val="tx1"/>
+                      </a:solidFill>
+                    </a:ln>
+                  </pic:spPr>
+                </pic:pic>
+              </a:graphicData>
+            </a:graphic>
+          </wp:inline>
+        </w:drawing>
       </w:r>
     </w:p>
     <w:p>
@@ -2003,13 +3159,23 @@
         </w:rPr>
         <w:t>(</w:t>
       </w:r>
-      <w:r>
-        <w:rPr>
-          <w:rFonts w:ascii="Sylfaen" w:hAnsi="Sylfaen"/>
-          <w:color w:val="000000" w:themeColor="text1"/>
-          <w:lang w:val="ka-GE"/>
-        </w:rPr>
-        <w:t xml:space="preserve">ჩამოწერეთ პროექტის შესრულებისთვის საჭირო რესურსების სია. სია უნდა მოიცავდეს პროექტის ყველა ნაწილს/კომპონენტს, ინსტრუმენტს, </w:t>
+      <w:proofErr w:type="gramStart"/>
+      <w:r>
+        <w:rPr>
+          <w:rFonts w:ascii="Sylfaen" w:hAnsi="Sylfaen"/>
+          <w:color w:val="000000" w:themeColor="text1"/>
+          <w:lang w:val="ka-GE"/>
+        </w:rPr>
+        <w:t>ჩამოწერეთ</w:t>
+      </w:r>
+      <w:proofErr w:type="gramEnd"/>
+      <w:r>
+        <w:rPr>
+          <w:rFonts w:ascii="Sylfaen" w:hAnsi="Sylfaen"/>
+          <w:color w:val="000000" w:themeColor="text1"/>
+          <w:lang w:val="ka-GE"/>
+        </w:rPr>
+        <w:t xml:space="preserve"> პროექტის შესრულებისთვის საჭირო რესურსების სია. სია უნდა მოიცავდეს პროექტის ყველა ნაწილს/კომპონენტს, ინსტრუმენტს, </w:t>
       </w:r>
       <w:r>
         <w:rPr>
@@ -3017,14 +4183,651 @@
         <w:rPr>
           <w:rFonts w:ascii="Sylfaen" w:hAnsi="Sylfaen"/>
           <w:color w:val="000000" w:themeColor="text1"/>
-        </w:rPr>
-      </w:pPr>
-    </w:p>
-    <w:p>
-      <w:pPr>
-        <w:pStyle w:val="ListParagraph"/>
-        <w:rPr>
-          <w:rFonts w:ascii="Sylfaen" w:hAnsi="Sylfaen"/>
+          <w:lang w:val="ka-GE"/>
+        </w:rPr>
+      </w:pPr>
+    </w:p>
+    <w:p>
+      <w:pPr>
+        <w:spacing w:before="100" w:beforeAutospacing="1" w:after="100" w:afterAutospacing="1" w:line="240" w:lineRule="auto"/>
+        <w:ind w:left="720"/>
+        <w:rPr>
+          <w:rFonts w:ascii="Sylfaen" w:hAnsi="Sylfaen"/>
+          <w:color w:val="000000" w:themeColor="text1"/>
+          <w:lang w:val="ka-GE"/>
+        </w:rPr>
+      </w:pPr>
+      <w:r>
+        <w:rPr>
+          <w:rFonts w:ascii="Sylfaen" w:hAnsi="Sylfaen"/>
+          <w:color w:val="000000" w:themeColor="text1"/>
+          <w:lang w:val="ka-GE"/>
+        </w:rPr>
+        <w:t xml:space="preserve">ჩვენი პროექტისთვის რამდენიმე ძირითადი რისკი არსებობს, რომელთაგან თითოეული შეიძლება გავლენას ახდენდეს სამუშაოს დროულად </w:t>
+      </w:r>
+      <w:r>
+        <w:rPr>
+          <w:rFonts w:ascii="Sylfaen" w:hAnsi="Sylfaen"/>
+          <w:color w:val="000000" w:themeColor="text1"/>
+          <w:lang w:val="ka-GE"/>
+        </w:rPr>
+        <w:t xml:space="preserve">და </w:t>
+      </w:r>
+      <w:r>
+        <w:rPr>
+          <w:rFonts w:ascii="Sylfaen" w:hAnsi="Sylfaen"/>
+          <w:color w:val="000000" w:themeColor="text1"/>
+          <w:lang w:val="ka-GE"/>
+        </w:rPr>
+        <w:t>სრულყოფილად შესრულებაზე:</w:t>
+      </w:r>
+    </w:p>
+    <w:p>
+      <w:pPr>
+        <w:numPr>
+          <w:ilvl w:val="0"/>
+          <w:numId w:val="2"/>
+        </w:numPr>
+        <w:tabs>
+          <w:tab w:val="num" w:pos="1440"/>
+        </w:tabs>
+        <w:spacing w:before="100" w:beforeAutospacing="1" w:after="100" w:afterAutospacing="1" w:line="240" w:lineRule="auto"/>
+        <w:ind w:left="1080"/>
+        <w:rPr>
+          <w:rFonts w:ascii="Sylfaen" w:hAnsi="Sylfaen"/>
+          <w:color w:val="000000" w:themeColor="text1"/>
+          <w:lang w:val="ka-GE"/>
+        </w:rPr>
+      </w:pPr>
+      <w:r>
+        <w:rPr>
+          <w:rFonts w:ascii="Sylfaen" w:hAnsi="Sylfaen"/>
+          <w:color w:val="000000" w:themeColor="text1"/>
+          <w:lang w:val="ka-GE"/>
+        </w:rPr>
+        <w:t>დროის მართვის სირთულეები:</w:t>
+      </w:r>
+      <w:r>
+        <w:rPr>
+          <w:rFonts w:ascii="Sylfaen" w:hAnsi="Sylfaen"/>
+          <w:color w:val="000000" w:themeColor="text1"/>
+          <w:lang w:val="ka-GE"/>
+        </w:rPr>
+        <w:br/>
+      </w:r>
+      <w:r>
+        <w:rPr>
+          <w:rFonts w:ascii="Sylfaen" w:hAnsi="Sylfaen"/>
+          <w:color w:val="000000" w:themeColor="text1"/>
+          <w:lang w:val="ka-GE"/>
+        </w:rPr>
+        <w:t>ზუსტად ვერ განვსაზღვრა</w:t>
+      </w:r>
+      <w:r>
+        <w:rPr>
+          <w:rFonts w:ascii="Sylfaen" w:hAnsi="Sylfaen"/>
+          <w:color w:val="000000" w:themeColor="text1"/>
+          <w:lang w:val="ka-GE"/>
+        </w:rPr>
+        <w:t>ვ</w:t>
+      </w:r>
+      <w:r>
+        <w:rPr>
+          <w:rFonts w:ascii="Sylfaen" w:hAnsi="Sylfaen"/>
+          <w:color w:val="000000" w:themeColor="text1"/>
+          <w:lang w:val="ka-GE"/>
+        </w:rPr>
+        <w:t>თ რომელი ეტაპი რა დროის წაიღებს, ვინაიდან შესაძლოა უამრავ როგორც მოსალოდნელ, ისე მოულოდნელ დაბრკოლებას წავაწყდეთ, როგორც ჯუნიორ პროექტზე მუშაობისას.</w:t>
+      </w:r>
+    </w:p>
+    <w:p>
+      <w:pPr>
+        <w:numPr>
+          <w:ilvl w:val="1"/>
+          <w:numId w:val="2"/>
+        </w:numPr>
+        <w:tabs>
+          <w:tab w:val="num" w:pos="2160"/>
+        </w:tabs>
+        <w:spacing w:before="100" w:beforeAutospacing="1" w:after="100" w:afterAutospacing="1" w:line="240" w:lineRule="auto"/>
+        <w:ind w:left="2160"/>
+        <w:rPr>
+          <w:rFonts w:ascii="Sylfaen" w:hAnsi="Sylfaen"/>
+          <w:color w:val="000000" w:themeColor="text1"/>
+          <w:lang w:val="ka-GE"/>
+        </w:rPr>
+      </w:pPr>
+      <w:r>
+        <w:rPr>
+          <w:rFonts w:ascii="Sylfaen" w:hAnsi="Sylfaen"/>
+          <w:color w:val="000000" w:themeColor="text1"/>
+          <w:lang w:val="ka-GE"/>
+        </w:rPr>
+        <w:t>ალტერნატივა: სამუშაოს დანაწევრება და კონკრეტული შუალედური ვადების დაწესება დაგვეხმარება პროექტის დროულად შესრულებაში. საჭიროების შემთხვევაში, ნაკლებად პრიორიტეტული ბონუს ფუნქციონალი შეიძლება დროებით გამოვტოვოთ</w:t>
+      </w:r>
+      <w:r>
+        <w:rPr>
+          <w:rFonts w:ascii="Sylfaen" w:hAnsi="Sylfaen"/>
+          <w:color w:val="000000" w:themeColor="text1"/>
+          <w:lang w:val="ka-GE"/>
+        </w:rPr>
+        <w:t>.</w:t>
+      </w:r>
+    </w:p>
+    <w:p>
+      <w:pPr>
+        <w:numPr>
+          <w:ilvl w:val="0"/>
+          <w:numId w:val="2"/>
+        </w:numPr>
+        <w:tabs>
+          <w:tab w:val="num" w:pos="1440"/>
+        </w:tabs>
+        <w:spacing w:before="100" w:beforeAutospacing="1" w:after="100" w:afterAutospacing="1" w:line="240" w:lineRule="auto"/>
+        <w:ind w:left="1080"/>
+        <w:rPr>
+          <w:rFonts w:ascii="Sylfaen" w:hAnsi="Sylfaen"/>
+          <w:color w:val="000000" w:themeColor="text1"/>
+          <w:lang w:val="ka-GE"/>
+        </w:rPr>
+      </w:pPr>
+      <w:r>
+        <w:rPr>
+          <w:rFonts w:ascii="Sylfaen" w:hAnsi="Sylfaen"/>
+          <w:color w:val="000000" w:themeColor="text1"/>
+          <w:lang w:val="ka-GE"/>
+        </w:rPr>
+        <w:t>მექანიკური ნაწილი</w:t>
+      </w:r>
+      <w:r>
+        <w:rPr>
+          <w:rFonts w:ascii="Sylfaen" w:hAnsi="Sylfaen"/>
+          <w:color w:val="000000" w:themeColor="text1"/>
+          <w:lang w:val="ka-GE"/>
+        </w:rPr>
+        <w:t>:</w:t>
+      </w:r>
+      <w:r>
+        <w:rPr>
+          <w:rFonts w:ascii="Sylfaen" w:hAnsi="Sylfaen"/>
+          <w:color w:val="000000" w:themeColor="text1"/>
+          <w:lang w:val="ka-GE"/>
+        </w:rPr>
+        <w:br/>
+      </w:r>
+      <w:r>
+        <w:rPr>
+          <w:rFonts w:ascii="Sylfaen" w:hAnsi="Sylfaen"/>
+          <w:color w:val="000000" w:themeColor="text1"/>
+          <w:lang w:val="ka-GE"/>
+        </w:rPr>
+        <w:t xml:space="preserve">ამ </w:t>
+      </w:r>
+      <w:r>
+        <w:rPr>
+          <w:rFonts w:ascii="Sylfaen" w:hAnsi="Sylfaen"/>
+          <w:color w:val="000000" w:themeColor="text1"/>
+          <w:lang w:val="ka-GE"/>
+        </w:rPr>
+        <w:t>ეტაპის</w:t>
+      </w:r>
+      <w:r>
+        <w:rPr>
+          <w:rFonts w:ascii="Sylfaen" w:hAnsi="Sylfaen"/>
+          <w:color w:val="000000" w:themeColor="text1"/>
+          <w:lang w:val="ka-GE"/>
+        </w:rPr>
+        <w:t xml:space="preserve"> წარუმატებლობამ შესაძლოა მთელი პროექტი დააყოვნოს, თუმცა მივიჩნევთ</w:t>
+      </w:r>
+      <w:r>
+        <w:rPr>
+          <w:rFonts w:ascii="Sylfaen" w:hAnsi="Sylfaen"/>
+          <w:color w:val="000000" w:themeColor="text1"/>
+          <w:lang w:val="ka-GE"/>
+        </w:rPr>
+        <w:t>,</w:t>
+      </w:r>
+      <w:r>
+        <w:rPr>
+          <w:rFonts w:ascii="Sylfaen" w:hAnsi="Sylfaen"/>
+          <w:color w:val="000000" w:themeColor="text1"/>
+          <w:lang w:val="ka-GE"/>
+        </w:rPr>
+        <w:t xml:space="preserve"> ეს ნაწილი ყველაზე ნაკლებ რისკიანია, ვინაიდან არაერთი პროტოტიპი დიზაინი არსებობს, რომლის</w:t>
+      </w:r>
+      <w:r>
+        <w:rPr>
+          <w:rFonts w:ascii="Sylfaen" w:hAnsi="Sylfaen"/>
+          <w:color w:val="000000" w:themeColor="text1"/>
+          <w:lang w:val="ka-GE"/>
+        </w:rPr>
+        <w:t xml:space="preserve"> გაუმჯობესების ხარჯზეც</w:t>
+      </w:r>
+      <w:r>
+        <w:rPr>
+          <w:rFonts w:ascii="Sylfaen" w:hAnsi="Sylfaen"/>
+          <w:color w:val="000000" w:themeColor="text1"/>
+          <w:lang w:val="ka-GE"/>
+        </w:rPr>
+        <w:t xml:space="preserve"> </w:t>
+      </w:r>
+      <w:r>
+        <w:rPr>
+          <w:rFonts w:ascii="Sylfaen" w:hAnsi="Sylfaen"/>
+          <w:color w:val="000000" w:themeColor="text1"/>
+          <w:lang w:val="ka-GE"/>
+        </w:rPr>
+        <w:t>ჩვენს</w:t>
+      </w:r>
+      <w:r>
+        <w:rPr>
+          <w:rFonts w:ascii="Sylfaen" w:hAnsi="Sylfaen"/>
+          <w:color w:val="000000" w:themeColor="text1"/>
+          <w:lang w:val="ka-GE"/>
+        </w:rPr>
+        <w:t xml:space="preserve"> ვარიანტ</w:t>
+      </w:r>
+      <w:r>
+        <w:rPr>
+          <w:rFonts w:ascii="Sylfaen" w:hAnsi="Sylfaen"/>
+          <w:color w:val="000000" w:themeColor="text1"/>
+          <w:lang w:val="ka-GE"/>
+        </w:rPr>
+        <w:t>ს</w:t>
+      </w:r>
+      <w:r>
+        <w:rPr>
+          <w:rFonts w:ascii="Sylfaen" w:hAnsi="Sylfaen"/>
+          <w:color w:val="000000" w:themeColor="text1"/>
+          <w:lang w:val="ka-GE"/>
+        </w:rPr>
+        <w:t xml:space="preserve"> ავაწყო</w:t>
+      </w:r>
+      <w:r>
+        <w:rPr>
+          <w:rFonts w:ascii="Sylfaen" w:hAnsi="Sylfaen"/>
+          <w:color w:val="000000" w:themeColor="text1"/>
+          <w:lang w:val="ka-GE"/>
+        </w:rPr>
+        <w:t>ბ</w:t>
+      </w:r>
+      <w:r>
+        <w:rPr>
+          <w:rFonts w:ascii="Sylfaen" w:hAnsi="Sylfaen"/>
+          <w:color w:val="000000" w:themeColor="text1"/>
+          <w:lang w:val="ka-GE"/>
+        </w:rPr>
+        <w:t>თ.</w:t>
+      </w:r>
+    </w:p>
+    <w:p>
+      <w:pPr>
+        <w:numPr>
+          <w:ilvl w:val="0"/>
+          <w:numId w:val="2"/>
+        </w:numPr>
+        <w:tabs>
+          <w:tab w:val="num" w:pos="1440"/>
+        </w:tabs>
+        <w:spacing w:before="100" w:beforeAutospacing="1" w:after="100" w:afterAutospacing="1" w:line="240" w:lineRule="auto"/>
+        <w:ind w:left="1080"/>
+        <w:rPr>
+          <w:rFonts w:ascii="Sylfaen" w:hAnsi="Sylfaen"/>
+          <w:color w:val="000000" w:themeColor="text1"/>
+          <w:lang w:val="ka-GE"/>
+        </w:rPr>
+      </w:pPr>
+      <w:r>
+        <w:rPr>
+          <w:rFonts w:ascii="Sylfaen" w:hAnsi="Sylfaen"/>
+          <w:color w:val="000000" w:themeColor="text1"/>
+          <w:lang w:val="ka-GE"/>
+        </w:rPr>
+        <w:lastRenderedPageBreak/>
+        <w:t>აპარატ</w:t>
+      </w:r>
+      <w:r>
+        <w:rPr>
+          <w:rFonts w:ascii="Sylfaen" w:hAnsi="Sylfaen"/>
+          <w:color w:val="000000" w:themeColor="text1"/>
+          <w:lang w:val="ka-GE"/>
+        </w:rPr>
+        <w:t>ურული პრობლემები:</w:t>
+      </w:r>
+      <w:r>
+        <w:rPr>
+          <w:rFonts w:ascii="Sylfaen" w:hAnsi="Sylfaen"/>
+          <w:color w:val="000000" w:themeColor="text1"/>
+          <w:lang w:val="ka-GE"/>
+        </w:rPr>
+        <w:br/>
+        <w:t xml:space="preserve">დაზიანებული ან არასწორად ფუნქციონირებადი კომპონენტების გამოყენება (მაგ., სენსორები, </w:t>
+      </w:r>
+      <w:r>
+        <w:rPr>
+          <w:rFonts w:ascii="Sylfaen" w:hAnsi="Sylfaen"/>
+          <w:color w:val="000000" w:themeColor="text1"/>
+          <w:lang w:val="ka-GE"/>
+        </w:rPr>
+        <w:t xml:space="preserve">ძრავები, </w:t>
+      </w:r>
+      <w:r>
+        <w:rPr>
+          <w:rFonts w:ascii="Sylfaen" w:hAnsi="Sylfaen"/>
+          <w:color w:val="000000" w:themeColor="text1"/>
+        </w:rPr>
+        <w:t xml:space="preserve">LIDAR, </w:t>
+      </w:r>
+      <w:r>
+        <w:rPr>
+          <w:rFonts w:ascii="Sylfaen" w:hAnsi="Sylfaen"/>
+          <w:color w:val="000000" w:themeColor="text1"/>
+          <w:lang w:val="ka-GE"/>
+        </w:rPr>
+        <w:t>ESP32, Raspberry Pi) პროექტს სერიოზულად შეაფერხებს.</w:t>
+      </w:r>
+    </w:p>
+    <w:p>
+      <w:pPr>
+        <w:numPr>
+          <w:ilvl w:val="1"/>
+          <w:numId w:val="2"/>
+        </w:numPr>
+        <w:tabs>
+          <w:tab w:val="num" w:pos="2160"/>
+        </w:tabs>
+        <w:spacing w:before="100" w:beforeAutospacing="1" w:after="100" w:afterAutospacing="1" w:line="240" w:lineRule="auto"/>
+        <w:ind w:left="1800"/>
+        <w:rPr>
+          <w:rFonts w:ascii="Sylfaen" w:hAnsi="Sylfaen"/>
+          <w:color w:val="000000" w:themeColor="text1"/>
+          <w:lang w:val="ka-GE"/>
+        </w:rPr>
+      </w:pPr>
+      <w:r>
+        <w:rPr>
+          <w:rFonts w:ascii="Sylfaen" w:hAnsi="Sylfaen"/>
+          <w:color w:val="000000" w:themeColor="text1"/>
+          <w:lang w:val="ka-GE"/>
+        </w:rPr>
+        <w:t xml:space="preserve">ალტერნატივა: სამუშაო პროცესში </w:t>
+      </w:r>
+      <w:r>
+        <w:rPr>
+          <w:rFonts w:ascii="Sylfaen" w:hAnsi="Sylfaen"/>
+          <w:color w:val="000000" w:themeColor="text1"/>
+          <w:lang w:val="ka-GE"/>
+        </w:rPr>
+        <w:t xml:space="preserve">ადრეული და </w:t>
+      </w:r>
+      <w:r>
+        <w:rPr>
+          <w:rFonts w:ascii="Sylfaen" w:hAnsi="Sylfaen"/>
+          <w:color w:val="000000" w:themeColor="text1"/>
+          <w:lang w:val="ka-GE"/>
+        </w:rPr>
+        <w:t xml:space="preserve">მუდმივი ტესტირება დაგვეხმარება </w:t>
+      </w:r>
+      <w:r>
+        <w:rPr>
+          <w:rFonts w:ascii="Sylfaen" w:hAnsi="Sylfaen"/>
+          <w:color w:val="000000" w:themeColor="text1"/>
+          <w:lang w:val="ka-GE"/>
+        </w:rPr>
+        <w:t xml:space="preserve">ასეთი </w:t>
+      </w:r>
+      <w:r>
+        <w:rPr>
+          <w:rFonts w:ascii="Sylfaen" w:hAnsi="Sylfaen"/>
+          <w:color w:val="000000" w:themeColor="text1"/>
+          <w:lang w:val="ka-GE"/>
+        </w:rPr>
+        <w:t xml:space="preserve">პრობლემის </w:t>
+      </w:r>
+      <w:r>
+        <w:rPr>
+          <w:rFonts w:ascii="Sylfaen" w:hAnsi="Sylfaen"/>
+          <w:color w:val="000000" w:themeColor="text1"/>
+          <w:lang w:val="ka-GE"/>
+        </w:rPr>
+        <w:t xml:space="preserve">სასტარტო </w:t>
+      </w:r>
+      <w:r>
+        <w:rPr>
+          <w:rFonts w:ascii="Sylfaen" w:hAnsi="Sylfaen"/>
+          <w:color w:val="000000" w:themeColor="text1"/>
+          <w:lang w:val="ka-GE"/>
+        </w:rPr>
+        <w:t xml:space="preserve">ეტაპზე გამოვლენასა და სწრაფ მოგვარებაში. </w:t>
+      </w:r>
+      <w:r>
+        <w:rPr>
+          <w:rFonts w:ascii="Sylfaen" w:hAnsi="Sylfaen"/>
+          <w:color w:val="000000" w:themeColor="text1"/>
+          <w:lang w:val="ka-GE"/>
+        </w:rPr>
+        <w:t xml:space="preserve">მაგალითად, ძრავებსა და სენსორებს დავტესტავთ უბრალო ბორბლიან კონსტრუქციაზე, </w:t>
+      </w:r>
+      <w:r>
+        <w:rPr>
+          <w:rFonts w:ascii="Sylfaen" w:hAnsi="Sylfaen"/>
+          <w:color w:val="000000" w:themeColor="text1"/>
+        </w:rPr>
+        <w:t>LIDAR</w:t>
+      </w:r>
+      <w:r>
+        <w:rPr>
+          <w:rFonts w:ascii="Sylfaen" w:hAnsi="Sylfaen"/>
+          <w:color w:val="000000" w:themeColor="text1"/>
+          <w:lang w:val="ka-GE"/>
+        </w:rPr>
+        <w:t xml:space="preserve">-საც გავმართავთ და ვნახავთ როგორც მუშაოვს. </w:t>
+      </w:r>
+      <w:r>
+        <w:rPr>
+          <w:rFonts w:ascii="Sylfaen" w:hAnsi="Sylfaen"/>
+          <w:color w:val="000000" w:themeColor="text1"/>
+        </w:rPr>
+        <w:t>Raspberry Pi</w:t>
+      </w:r>
+      <w:r>
+        <w:rPr>
+          <w:rFonts w:ascii="Sylfaen" w:hAnsi="Sylfaen"/>
+          <w:color w:val="000000" w:themeColor="text1"/>
+          <w:lang w:val="ka-GE"/>
+        </w:rPr>
+        <w:t xml:space="preserve">-საც ცალკეულად ავითვისებთ და ა.შ. </w:t>
+      </w:r>
+      <w:r>
+        <w:rPr>
+          <w:rFonts w:ascii="Sylfaen" w:hAnsi="Sylfaen"/>
+          <w:color w:val="000000" w:themeColor="text1"/>
+          <w:lang w:val="ka-GE"/>
+        </w:rPr>
+        <w:t>ასევე, ალტერნატიულად დავამატებთ სათადარიგო კომპონენტებს ბიუჯეტში.</w:t>
+      </w:r>
+    </w:p>
+    <w:p>
+      <w:pPr>
+        <w:numPr>
+          <w:ilvl w:val="0"/>
+          <w:numId w:val="2"/>
+        </w:numPr>
+        <w:tabs>
+          <w:tab w:val="num" w:pos="1440"/>
+        </w:tabs>
+        <w:spacing w:before="100" w:beforeAutospacing="1" w:after="100" w:afterAutospacing="1" w:line="240" w:lineRule="auto"/>
+        <w:ind w:left="1080"/>
+        <w:rPr>
+          <w:rFonts w:ascii="Sylfaen" w:hAnsi="Sylfaen"/>
+          <w:color w:val="000000" w:themeColor="text1"/>
+          <w:lang w:val="ka-GE"/>
+        </w:rPr>
+      </w:pPr>
+      <w:r>
+        <w:rPr>
+          <w:rFonts w:ascii="Sylfaen" w:hAnsi="Sylfaen"/>
+          <w:color w:val="000000" w:themeColor="text1"/>
+          <w:lang w:val="ka-GE"/>
+        </w:rPr>
+        <w:t>მოძრაობის ალგორითმის და PID კონტროლის მორგება:</w:t>
+      </w:r>
+      <w:r>
+        <w:rPr>
+          <w:rFonts w:ascii="Sylfaen" w:hAnsi="Sylfaen"/>
+          <w:color w:val="000000" w:themeColor="text1"/>
+          <w:lang w:val="ka-GE"/>
+        </w:rPr>
+        <w:br/>
+        <w:t xml:space="preserve">PID კონტროლის პარამეტრების არასწორი შერჩევა </w:t>
+      </w:r>
+      <w:r>
+        <w:rPr>
+          <w:rFonts w:ascii="Sylfaen" w:hAnsi="Sylfaen"/>
+          <w:color w:val="000000" w:themeColor="text1"/>
+          <w:lang w:val="ka-GE"/>
+        </w:rPr>
+        <w:t>შეიძ</w:t>
+      </w:r>
+      <w:r>
+        <w:rPr>
+          <w:rFonts w:ascii="Sylfaen" w:hAnsi="Sylfaen"/>
+          <w:color w:val="000000" w:themeColor="text1"/>
+          <w:lang w:val="ka-GE"/>
+        </w:rPr>
+        <w:t>ლება გამოიწვიოს არასტაბილური მოძრაობა.</w:t>
+      </w:r>
+    </w:p>
+    <w:p>
+      <w:pPr>
+        <w:numPr>
+          <w:ilvl w:val="1"/>
+          <w:numId w:val="2"/>
+        </w:numPr>
+        <w:tabs>
+          <w:tab w:val="num" w:pos="2160"/>
+        </w:tabs>
+        <w:spacing w:before="100" w:beforeAutospacing="1" w:after="100" w:afterAutospacing="1" w:line="240" w:lineRule="auto"/>
+        <w:ind w:left="1800"/>
+        <w:rPr>
+          <w:rFonts w:ascii="Sylfaen" w:hAnsi="Sylfaen"/>
+          <w:color w:val="000000" w:themeColor="text1"/>
+          <w:lang w:val="ka-GE"/>
+        </w:rPr>
+      </w:pPr>
+      <w:r>
+        <w:rPr>
+          <w:rFonts w:ascii="Sylfaen" w:hAnsi="Sylfaen"/>
+          <w:color w:val="000000" w:themeColor="text1"/>
+          <w:lang w:val="ka-GE"/>
+        </w:rPr>
+        <w:t>ალტერნატივა: საჭიროების შემთხვევაში გამოვიყენებთ მზად არსებული PID ბიბლიოთეკებს, ხოლო ჩვენი ალგორითმი ეტაპობრივად შევასწორებთ ექსპერიმენტებით.</w:t>
+      </w:r>
+    </w:p>
+    <w:p>
+      <w:pPr>
+        <w:numPr>
+          <w:ilvl w:val="0"/>
+          <w:numId w:val="2"/>
+        </w:numPr>
+        <w:tabs>
+          <w:tab w:val="num" w:pos="1440"/>
+        </w:tabs>
+        <w:spacing w:before="100" w:beforeAutospacing="1" w:after="100" w:afterAutospacing="1" w:line="240" w:lineRule="auto"/>
+        <w:ind w:left="1080"/>
+        <w:rPr>
+          <w:rFonts w:ascii="Sylfaen" w:hAnsi="Sylfaen"/>
+          <w:color w:val="000000" w:themeColor="text1"/>
+          <w:lang w:val="ka-GE"/>
+        </w:rPr>
+      </w:pPr>
+      <w:r>
+        <w:rPr>
+          <w:rFonts w:ascii="Sylfaen" w:hAnsi="Sylfaen"/>
+          <w:color w:val="000000" w:themeColor="text1"/>
+          <w:lang w:val="ka-GE"/>
+        </w:rPr>
+        <w:t>SLAM-ის და Machine Vision-ის ინტეგრაციის სირთულე:</w:t>
+      </w:r>
+      <w:r>
+        <w:rPr>
+          <w:rFonts w:ascii="Sylfaen" w:hAnsi="Sylfaen"/>
+          <w:color w:val="000000" w:themeColor="text1"/>
+          <w:lang w:val="ka-GE"/>
+        </w:rPr>
+        <w:br/>
+        <w:t>SLAM-ის ან Machine Vision-ის დამუშავებას შეიძლება დიდი დრო დასჭირდეს.</w:t>
+      </w:r>
+    </w:p>
+    <w:p>
+      <w:pPr>
+        <w:numPr>
+          <w:ilvl w:val="1"/>
+          <w:numId w:val="2"/>
+        </w:numPr>
+        <w:tabs>
+          <w:tab w:val="num" w:pos="2160"/>
+        </w:tabs>
+        <w:spacing w:before="100" w:beforeAutospacing="1" w:after="100" w:afterAutospacing="1" w:line="240" w:lineRule="auto"/>
+        <w:ind w:left="1800"/>
+        <w:rPr>
+          <w:rFonts w:ascii="Sylfaen" w:hAnsi="Sylfaen"/>
+          <w:color w:val="000000" w:themeColor="text1"/>
+          <w:lang w:val="ka-GE"/>
+        </w:rPr>
+      </w:pPr>
+      <w:r>
+        <w:rPr>
+          <w:rFonts w:ascii="Sylfaen" w:hAnsi="Sylfaen"/>
+          <w:color w:val="000000" w:themeColor="text1"/>
+          <w:lang w:val="ka-GE"/>
+        </w:rPr>
+        <w:t>ალტერნატივა: თუ SLAM ან Machine Vision დროში შეფერხებას გამოიწვევს, მათ მარტივ ალგორითმებს დავნერგავთ, რათა ძირითადი ფუნქციონირება არ შეფერხდეს.</w:t>
+      </w:r>
+    </w:p>
+    <w:p>
+      <w:pPr>
+        <w:spacing w:before="100" w:beforeAutospacing="1" w:after="100" w:afterAutospacing="1" w:line="240" w:lineRule="auto"/>
+        <w:ind w:left="720"/>
+        <w:rPr>
+          <w:rFonts w:ascii="Sylfaen" w:hAnsi="Sylfaen"/>
+          <w:color w:val="000000" w:themeColor="text1"/>
+          <w:lang w:val="ka-GE"/>
+        </w:rPr>
+      </w:pPr>
+      <w:r>
+        <w:rPr>
+          <w:rFonts w:ascii="Sylfaen" w:hAnsi="Sylfaen"/>
+          <w:color w:val="000000" w:themeColor="text1"/>
+          <w:lang w:val="ka-GE"/>
+        </w:rPr>
+        <w:t xml:space="preserve">ამ ალტერნატიული გეგმების დახმარებით შევძლებთ პროექტის წარმატებით დასრულებას, მიუხედავად პოტენციური </w:t>
+      </w:r>
+      <w:r>
+        <w:rPr>
+          <w:rFonts w:ascii="Sylfaen" w:hAnsi="Sylfaen"/>
+          <w:color w:val="000000" w:themeColor="text1"/>
+          <w:lang w:val="ka-GE"/>
+        </w:rPr>
+        <w:t>საფრთხეებისა</w:t>
+      </w:r>
+      <w:r>
+        <w:rPr>
+          <w:rFonts w:ascii="Sylfaen" w:hAnsi="Sylfaen"/>
+          <w:color w:val="000000" w:themeColor="text1"/>
+          <w:lang w:val="ka-GE"/>
+        </w:rPr>
+        <w:t>.</w:t>
+      </w:r>
+    </w:p>
+    <w:p>
+      <w:pPr>
+        <w:spacing w:before="100" w:beforeAutospacing="1" w:after="100" w:afterAutospacing="1" w:line="240" w:lineRule="auto"/>
+        <w:ind w:left="720"/>
+        <w:rPr>
+          <w:rFonts w:ascii="Sylfaen" w:hAnsi="Sylfaen"/>
+          <w:color w:val="000000" w:themeColor="text1"/>
+          <w:lang w:val="ka-GE"/>
         </w:rPr>
       </w:pPr>
     </w:p>
@@ -3099,6 +4902,603 @@
     </w:p>
     <w:p>
       <w:pPr>
+        <w:spacing w:before="100" w:beforeAutospacing="1" w:after="100" w:afterAutospacing="1" w:line="240" w:lineRule="auto"/>
+        <w:ind w:left="720"/>
+        <w:rPr>
+          <w:rFonts w:ascii="Sylfaen" w:hAnsi="Sylfaen"/>
+          <w:color w:val="000000" w:themeColor="text1"/>
+          <w:lang w:val="ka-GE"/>
+        </w:rPr>
+      </w:pPr>
+      <w:r>
+        <w:rPr>
+          <w:rFonts w:ascii="Sylfaen" w:hAnsi="Sylfaen"/>
+          <w:color w:val="000000" w:themeColor="text1"/>
+          <w:lang w:val="ka-GE"/>
+        </w:rPr>
+        <w:t xml:space="preserve">მიუხედავად იმისა, რომ პროექტისათვის საჭირო </w:t>
+      </w:r>
+      <w:r>
+        <w:rPr>
+          <w:rFonts w:ascii="Sylfaen" w:hAnsi="Sylfaen"/>
+          <w:color w:val="000000" w:themeColor="text1"/>
+          <w:lang w:val="ka-GE"/>
+        </w:rPr>
+        <w:t>თემების</w:t>
+      </w:r>
+      <w:r>
+        <w:rPr>
+          <w:rFonts w:ascii="Sylfaen" w:hAnsi="Sylfaen"/>
+          <w:color w:val="000000" w:themeColor="text1"/>
+          <w:lang w:val="ka-GE"/>
+        </w:rPr>
+        <w:t>ა და მატერიალების</w:t>
+      </w:r>
+      <w:r>
+        <w:rPr>
+          <w:rFonts w:ascii="Sylfaen" w:hAnsi="Sylfaen"/>
+          <w:color w:val="000000" w:themeColor="text1"/>
+          <w:lang w:val="ka-GE"/>
+        </w:rPr>
+        <w:t xml:space="preserve"> </w:t>
+      </w:r>
+      <w:r>
+        <w:rPr>
+          <w:rFonts w:ascii="Sylfaen" w:hAnsi="Sylfaen"/>
+          <w:color w:val="000000" w:themeColor="text1"/>
+          <w:lang w:val="ka-GE"/>
+        </w:rPr>
+        <w:t>დიდი ნაწილი</w:t>
+      </w:r>
+      <w:r>
+        <w:rPr>
+          <w:rFonts w:ascii="Sylfaen" w:hAnsi="Sylfaen"/>
+          <w:color w:val="000000" w:themeColor="text1"/>
+          <w:lang w:val="ka-GE"/>
+        </w:rPr>
+        <w:t xml:space="preserve"> ჯერჯერობით </w:t>
+      </w:r>
+      <w:r>
+        <w:rPr>
+          <w:rFonts w:ascii="Sylfaen" w:hAnsi="Sylfaen"/>
+          <w:color w:val="000000" w:themeColor="text1"/>
+          <w:lang w:val="ka-GE"/>
+        </w:rPr>
+        <w:t>სრულყოფილად</w:t>
+      </w:r>
+      <w:r>
+        <w:rPr>
+          <w:rFonts w:ascii="Sylfaen" w:hAnsi="Sylfaen"/>
+          <w:color w:val="000000" w:themeColor="text1"/>
+          <w:lang w:val="ka-GE"/>
+        </w:rPr>
+        <w:t xml:space="preserve"> </w:t>
+      </w:r>
+      <w:r>
+        <w:rPr>
+          <w:rFonts w:ascii="Sylfaen" w:hAnsi="Sylfaen"/>
+          <w:color w:val="000000" w:themeColor="text1"/>
+          <w:lang w:val="ka-GE"/>
+        </w:rPr>
+        <w:t xml:space="preserve">არ აგვითვისებია, </w:t>
+      </w:r>
+      <w:r>
+        <w:rPr>
+          <w:rFonts w:ascii="Sylfaen" w:hAnsi="Sylfaen"/>
+          <w:color w:val="000000" w:themeColor="text1"/>
+          <w:lang w:val="ka-GE"/>
+        </w:rPr>
+        <w:t>ა</w:t>
+      </w:r>
+      <w:r>
+        <w:rPr>
+          <w:rFonts w:ascii="Sylfaen" w:hAnsi="Sylfaen"/>
+          <w:color w:val="000000" w:themeColor="text1"/>
+          <w:lang w:val="ka-GE"/>
+        </w:rPr>
+        <w:t>მ ეტაპისთვის</w:t>
+      </w:r>
+      <w:r>
+        <w:rPr>
+          <w:rFonts w:ascii="Sylfaen" w:hAnsi="Sylfaen"/>
+          <w:color w:val="000000" w:themeColor="text1"/>
+          <w:lang w:val="ka-GE"/>
+        </w:rPr>
+        <w:t>გვაქ</w:t>
+      </w:r>
+      <w:r>
+        <w:rPr>
+          <w:rFonts w:ascii="Sylfaen" w:hAnsi="Sylfaen"/>
+          <w:color w:val="000000" w:themeColor="text1"/>
+          <w:lang w:val="ka-GE"/>
+        </w:rPr>
+        <w:t>ვს</w:t>
+      </w:r>
+      <w:r>
+        <w:rPr>
+          <w:rFonts w:ascii="Sylfaen" w:hAnsi="Sylfaen"/>
+          <w:color w:val="000000" w:themeColor="text1"/>
+          <w:lang w:val="ka-GE"/>
+        </w:rPr>
+        <w:t xml:space="preserve"> იმდენი ინფორმაცია მათზე, რომ სათანადო გეგმა დავსახოთ. </w:t>
+      </w:r>
+      <w:r>
+        <w:rPr>
+          <w:rFonts w:ascii="Sylfaen" w:hAnsi="Sylfaen"/>
+          <w:color w:val="000000" w:themeColor="text1"/>
+          <w:lang w:val="ka-GE"/>
+        </w:rPr>
+        <w:t>ჩვენი</w:t>
+      </w:r>
+      <w:r>
+        <w:rPr>
+          <w:rFonts w:ascii="Sylfaen" w:hAnsi="Sylfaen"/>
+          <w:color w:val="000000" w:themeColor="text1"/>
+          <w:lang w:val="ka-GE"/>
+        </w:rPr>
+        <w:t xml:space="preserve"> პროექტისთვის უკვე შესრულებულია რამდენიმე მნიშვნელოვანი წინარე სამუშაო, რომლებიც საფუძვლად დაედება </w:t>
+      </w:r>
+      <w:r>
+        <w:rPr>
+          <w:rFonts w:ascii="Sylfaen" w:hAnsi="Sylfaen"/>
+          <w:color w:val="000000" w:themeColor="text1"/>
+          <w:lang w:val="ka-GE"/>
+        </w:rPr>
+        <w:t>მის</w:t>
+      </w:r>
+      <w:r>
+        <w:rPr>
+          <w:rFonts w:ascii="Sylfaen" w:hAnsi="Sylfaen"/>
+          <w:color w:val="000000" w:themeColor="text1"/>
+          <w:lang w:val="ka-GE"/>
+        </w:rPr>
+        <w:t xml:space="preserve"> წარმატებით განხორციელებას</w:t>
+      </w:r>
+      <w:r>
+        <w:rPr>
+          <w:rFonts w:ascii="Sylfaen" w:hAnsi="Sylfaen"/>
+          <w:color w:val="000000" w:themeColor="text1"/>
+          <w:lang w:val="ka-GE"/>
+        </w:rPr>
+        <w:t>.</w:t>
+      </w:r>
+    </w:p>
+    <w:p>
+      <w:pPr>
+        <w:numPr>
+          <w:ilvl w:val="0"/>
+          <w:numId w:val="3"/>
+        </w:numPr>
+        <w:tabs>
+          <w:tab w:val="clear" w:pos="720"/>
+          <w:tab w:val="num" w:pos="1080"/>
+        </w:tabs>
+        <w:spacing w:before="100" w:beforeAutospacing="1" w:after="100" w:afterAutospacing="1" w:line="240" w:lineRule="auto"/>
+        <w:ind w:left="1080"/>
+        <w:rPr>
+          <w:rFonts w:ascii="Sylfaen" w:hAnsi="Sylfaen"/>
+          <w:color w:val="000000" w:themeColor="text1"/>
+          <w:lang w:val="ka-GE"/>
+        </w:rPr>
+      </w:pPr>
+      <w:r>
+        <w:rPr>
+          <w:rFonts w:ascii="Sylfaen" w:hAnsi="Sylfaen"/>
+          <w:color w:val="000000" w:themeColor="text1"/>
+          <w:lang w:val="ka-GE"/>
+        </w:rPr>
+        <w:t>ინფორმაციის მოძიება:</w:t>
+      </w:r>
+      <w:r>
+        <w:rPr>
+          <w:rFonts w:ascii="Sylfaen" w:hAnsi="Sylfaen"/>
+          <w:color w:val="000000" w:themeColor="text1"/>
+          <w:lang w:val="ka-GE"/>
+        </w:rPr>
+        <w:br/>
+        <w:t xml:space="preserve">პროექტის მოთხოვნებიდან გამომდინარე, შევისწავლეთ და შევაგროვეთ </w:t>
+      </w:r>
+      <w:r>
+        <w:rPr>
+          <w:rFonts w:ascii="Sylfaen" w:hAnsi="Sylfaen"/>
+          <w:color w:val="000000" w:themeColor="text1"/>
+          <w:lang w:val="ka-GE"/>
+        </w:rPr>
+        <w:lastRenderedPageBreak/>
+        <w:t>ინფორმაცია, რომელიც დაგვეხმარება რობოტის ფუნქციონირების საფუძვლების გაგებაში. მათ შორის:</w:t>
+      </w:r>
+    </w:p>
+    <w:p>
+      <w:pPr>
+        <w:numPr>
+          <w:ilvl w:val="1"/>
+          <w:numId w:val="3"/>
+        </w:numPr>
+        <w:tabs>
+          <w:tab w:val="clear" w:pos="1440"/>
+          <w:tab w:val="num" w:pos="1800"/>
+        </w:tabs>
+        <w:spacing w:before="100" w:beforeAutospacing="1" w:after="100" w:afterAutospacing="1" w:line="240" w:lineRule="auto"/>
+        <w:ind w:left="1800"/>
+        <w:rPr>
+          <w:rFonts w:ascii="Sylfaen" w:hAnsi="Sylfaen"/>
+          <w:color w:val="000000" w:themeColor="text1"/>
+          <w:lang w:val="ka-GE"/>
+        </w:rPr>
+      </w:pPr>
+      <w:r>
+        <w:rPr>
+          <w:rFonts w:ascii="Sylfaen" w:hAnsi="Sylfaen"/>
+          <w:color w:val="000000" w:themeColor="text1"/>
+          <w:lang w:val="ka-GE"/>
+        </w:rPr>
+        <w:t>PID კონტროლი: გავეცანით PID ალგორითმის პრინციპებს და მიგვაჩნია, რომ მისი ეფექტური გამოყენება რობოტის სტაბილური მოძრაობისთვის აუცილებელია.</w:t>
+      </w:r>
+    </w:p>
+    <w:p>
+      <w:pPr>
+        <w:numPr>
+          <w:ilvl w:val="1"/>
+          <w:numId w:val="3"/>
+        </w:numPr>
+        <w:tabs>
+          <w:tab w:val="clear" w:pos="1440"/>
+          <w:tab w:val="num" w:pos="1800"/>
+        </w:tabs>
+        <w:spacing w:before="100" w:beforeAutospacing="1" w:after="100" w:afterAutospacing="1" w:line="240" w:lineRule="auto"/>
+        <w:ind w:left="1800"/>
+        <w:rPr>
+          <w:rFonts w:ascii="Sylfaen" w:hAnsi="Sylfaen"/>
+          <w:color w:val="000000" w:themeColor="text1"/>
+          <w:lang w:val="ka-GE"/>
+        </w:rPr>
+      </w:pPr>
+      <w:r>
+        <w:rPr>
+          <w:rFonts w:ascii="Sylfaen" w:hAnsi="Sylfaen"/>
+          <w:color w:val="000000" w:themeColor="text1"/>
+          <w:lang w:val="ka-GE"/>
+        </w:rPr>
+        <w:t>ROS2: მოვიძიეთ ინფორმაცია ROS2-ის ფუნქციონირებისა და მისი ინტეგრაციის შესახებ რობოტების მართვის სისტემებში.</w:t>
+      </w:r>
+    </w:p>
+    <w:p>
+      <w:pPr>
+        <w:numPr>
+          <w:ilvl w:val="1"/>
+          <w:numId w:val="3"/>
+        </w:numPr>
+        <w:tabs>
+          <w:tab w:val="clear" w:pos="1440"/>
+          <w:tab w:val="num" w:pos="1800"/>
+        </w:tabs>
+        <w:spacing w:before="100" w:beforeAutospacing="1" w:after="100" w:afterAutospacing="1" w:line="240" w:lineRule="auto"/>
+        <w:ind w:left="1800"/>
+        <w:rPr>
+          <w:rFonts w:ascii="Sylfaen" w:hAnsi="Sylfaen"/>
+          <w:color w:val="000000" w:themeColor="text1"/>
+          <w:lang w:val="ka-GE"/>
+        </w:rPr>
+      </w:pPr>
+      <w:r>
+        <w:rPr>
+          <w:rFonts w:ascii="Sylfaen" w:hAnsi="Sylfaen"/>
+          <w:color w:val="000000" w:themeColor="text1"/>
+        </w:rPr>
+        <w:t xml:space="preserve">LIDAR: </w:t>
+      </w:r>
+      <w:r>
+        <w:rPr>
+          <w:rFonts w:ascii="Sylfaen" w:hAnsi="Sylfaen"/>
+          <w:color w:val="000000" w:themeColor="text1"/>
+          <w:lang w:val="ka-GE"/>
+        </w:rPr>
+        <w:t>მის ჩვენი კურსელებიც დაგვეხმარებია, რომლებიც აქტიურად მუშაობენ ამ თემაზე ჯუნიორ პროექტისთვის.</w:t>
+      </w:r>
+    </w:p>
+    <w:p>
+      <w:pPr>
+        <w:numPr>
+          <w:ilvl w:val="0"/>
+          <w:numId w:val="3"/>
+        </w:numPr>
+        <w:tabs>
+          <w:tab w:val="clear" w:pos="720"/>
+          <w:tab w:val="num" w:pos="1080"/>
+        </w:tabs>
+        <w:spacing w:before="100" w:beforeAutospacing="1" w:after="100" w:afterAutospacing="1" w:line="240" w:lineRule="auto"/>
+        <w:ind w:left="1080"/>
+        <w:rPr>
+          <w:rFonts w:ascii="Sylfaen" w:hAnsi="Sylfaen"/>
+          <w:color w:val="000000" w:themeColor="text1"/>
+          <w:lang w:val="ka-GE"/>
+        </w:rPr>
+      </w:pPr>
+      <w:r>
+        <w:rPr>
+          <w:rFonts w:ascii="Sylfaen" w:hAnsi="Sylfaen"/>
+          <w:color w:val="000000" w:themeColor="text1"/>
+          <w:lang w:val="ka-GE"/>
+        </w:rPr>
+        <w:t>მექანიკური კორპუსის დიზაინი:</w:t>
+      </w:r>
+      <w:r>
+        <w:rPr>
+          <w:rFonts w:ascii="Sylfaen" w:hAnsi="Sylfaen"/>
+          <w:color w:val="000000" w:themeColor="text1"/>
+          <w:lang w:val="ka-GE"/>
+        </w:rPr>
+        <w:br/>
+        <w:t>გავაანალიზეთ სხვა მრავალი დიზაინის ნიმუში, რათა ავაგოთ სტაბილური და გამძლე მექანიკური კორპუსი, რომელიც მოერგება ჩვენი პროექტის მოთხოვნებს.</w:t>
+      </w:r>
+    </w:p>
+    <w:p>
+      <w:pPr>
+        <w:numPr>
+          <w:ilvl w:val="0"/>
+          <w:numId w:val="3"/>
+        </w:numPr>
+        <w:tabs>
+          <w:tab w:val="clear" w:pos="720"/>
+          <w:tab w:val="num" w:pos="1080"/>
+        </w:tabs>
+        <w:spacing w:before="100" w:beforeAutospacing="1" w:after="100" w:afterAutospacing="1" w:line="240" w:lineRule="auto"/>
+        <w:ind w:left="1080"/>
+        <w:rPr>
+          <w:rFonts w:ascii="Sylfaen" w:hAnsi="Sylfaen"/>
+          <w:color w:val="000000" w:themeColor="text1"/>
+          <w:lang w:val="ka-GE"/>
+        </w:rPr>
+      </w:pPr>
+      <w:r>
+        <w:rPr>
+          <w:rFonts w:ascii="Sylfaen" w:hAnsi="Sylfaen"/>
+          <w:color w:val="000000" w:themeColor="text1"/>
+          <w:lang w:val="ka-GE"/>
+        </w:rPr>
+        <w:t>ტექნოლოგიური პლატფორმის შერჩევა:</w:t>
+      </w:r>
+      <w:r>
+        <w:rPr>
+          <w:rFonts w:ascii="Sylfaen" w:hAnsi="Sylfaen"/>
+          <w:color w:val="000000" w:themeColor="text1"/>
+          <w:lang w:val="ka-GE"/>
+        </w:rPr>
+        <w:br/>
+        <w:t>დავგეგმეთ პროექტის ძირითადი ხელსაწყოები და ნაწილები, რომლებიც ჩვენი სამუშაოს ფუნდამენტს წარმოადგენს:</w:t>
+      </w:r>
+    </w:p>
+    <w:p>
+      <w:pPr>
+        <w:numPr>
+          <w:ilvl w:val="1"/>
+          <w:numId w:val="3"/>
+        </w:numPr>
+        <w:tabs>
+          <w:tab w:val="clear" w:pos="1440"/>
+          <w:tab w:val="num" w:pos="1800"/>
+        </w:tabs>
+        <w:spacing w:before="100" w:beforeAutospacing="1" w:after="100" w:afterAutospacing="1" w:line="240" w:lineRule="auto"/>
+        <w:ind w:left="1800"/>
+        <w:rPr>
+          <w:rFonts w:ascii="Sylfaen" w:hAnsi="Sylfaen"/>
+          <w:color w:val="000000" w:themeColor="text1"/>
+          <w:lang w:val="ka-GE"/>
+        </w:rPr>
+      </w:pPr>
+      <w:r>
+        <w:rPr>
+          <w:rFonts w:ascii="Sylfaen" w:hAnsi="Sylfaen"/>
+          <w:color w:val="000000" w:themeColor="text1"/>
+          <w:lang w:val="ka-GE"/>
+        </w:rPr>
+        <w:t>ტვინი: გამოვიყენებთ Raspberry Pi-სა და ESP32-ს რობოტის ინტელექტუალური და მართვის ნაწილებისთვის.</w:t>
+      </w:r>
+    </w:p>
+    <w:p>
+      <w:pPr>
+        <w:numPr>
+          <w:ilvl w:val="1"/>
+          <w:numId w:val="3"/>
+        </w:numPr>
+        <w:tabs>
+          <w:tab w:val="clear" w:pos="1440"/>
+          <w:tab w:val="num" w:pos="1800"/>
+        </w:tabs>
+        <w:spacing w:before="100" w:beforeAutospacing="1" w:after="100" w:afterAutospacing="1" w:line="240" w:lineRule="auto"/>
+        <w:ind w:left="1800"/>
+        <w:rPr>
+          <w:rFonts w:ascii="Sylfaen" w:hAnsi="Sylfaen"/>
+          <w:color w:val="000000" w:themeColor="text1"/>
+          <w:lang w:val="ka-GE"/>
+        </w:rPr>
+      </w:pPr>
+      <w:r>
+        <w:rPr>
+          <w:rFonts w:ascii="Sylfaen" w:hAnsi="Sylfaen"/>
+          <w:color w:val="000000" w:themeColor="text1"/>
+          <w:lang w:val="ka-GE"/>
+        </w:rPr>
+        <w:t>სენსორები და კამერები: მოვიძიეთ საჭირო ინფორმაცია, თუ როგორ უნდა გამოვიყენოთ სენსორები და კამერები რობოტის გარემოს აღქმისა და მართვისთვის.</w:t>
+      </w:r>
+    </w:p>
+    <w:p>
+      <w:pPr>
+        <w:numPr>
+          <w:ilvl w:val="1"/>
+          <w:numId w:val="3"/>
+        </w:numPr>
+        <w:tabs>
+          <w:tab w:val="clear" w:pos="1440"/>
+          <w:tab w:val="num" w:pos="1800"/>
+        </w:tabs>
+        <w:spacing w:before="100" w:beforeAutospacing="1" w:after="100" w:afterAutospacing="1" w:line="240" w:lineRule="auto"/>
+        <w:ind w:left="1800"/>
+        <w:rPr>
+          <w:rFonts w:ascii="Sylfaen" w:hAnsi="Sylfaen"/>
+          <w:color w:val="000000" w:themeColor="text1"/>
+          <w:lang w:val="ka-GE"/>
+        </w:rPr>
+      </w:pPr>
+      <w:r>
+        <w:rPr>
+          <w:rFonts w:ascii="Sylfaen" w:hAnsi="Sylfaen"/>
+          <w:color w:val="000000" w:themeColor="text1"/>
+          <w:lang w:val="ka-GE"/>
+        </w:rPr>
+        <w:t>მექანიკური ნაწილები:</w:t>
+      </w:r>
+      <w:r>
+        <w:rPr>
+          <w:rFonts w:ascii="Sylfaen" w:hAnsi="Sylfaen"/>
+          <w:color w:val="000000" w:themeColor="text1"/>
+          <w:lang w:val="ka-GE"/>
+        </w:rPr>
+        <w:t xml:space="preserve"> გავიგეთ, რომელი ტიპის ნაწილებია ყველაზე ეფექტური და ხელმისაწვდომი კორპუსის აწყობისთვის.</w:t>
+      </w:r>
+    </w:p>
+    <w:p>
+      <w:pPr>
+        <w:numPr>
+          <w:ilvl w:val="0"/>
+          <w:numId w:val="5"/>
+        </w:numPr>
+        <w:tabs>
+          <w:tab w:val="clear" w:pos="720"/>
+          <w:tab w:val="num" w:pos="1080"/>
+        </w:tabs>
+        <w:spacing w:before="100" w:beforeAutospacing="1" w:after="100" w:afterAutospacing="1" w:line="240" w:lineRule="auto"/>
+        <w:ind w:left="1080"/>
+        <w:rPr>
+          <w:rFonts w:ascii="Sylfaen" w:hAnsi="Sylfaen"/>
+          <w:color w:val="000000" w:themeColor="text1"/>
+          <w:lang w:val="ka-GE"/>
+        </w:rPr>
+      </w:pPr>
+      <w:r>
+        <w:rPr>
+          <w:rFonts w:ascii="Sylfaen" w:hAnsi="Sylfaen"/>
+          <w:color w:val="000000" w:themeColor="text1"/>
+          <w:lang w:val="ka-GE"/>
+        </w:rPr>
+        <w:t>საბაზისო ბიუჯეტისა და რესურსების განსაზღვრა:</w:t>
+      </w:r>
+      <w:r>
+        <w:rPr>
+          <w:rFonts w:ascii="Sylfaen" w:hAnsi="Sylfaen"/>
+          <w:color w:val="000000" w:themeColor="text1"/>
+          <w:lang w:val="ka-GE"/>
+        </w:rPr>
+        <w:br/>
+        <w:t>შევაფასეთ პროექტის ყველა ძირითადი კომპონენტის ღირებულება, რაც მოგვცემს საშუალებას, ბიუჯეტში ვიმუშაოთ და საჭიროების შემთხვევაში სათადარიგო ნაწილებიც შევიძინოთ.</w:t>
+      </w:r>
+    </w:p>
+    <w:p>
+      <w:pPr>
+        <w:numPr>
+          <w:ilvl w:val="0"/>
+          <w:numId w:val="5"/>
+        </w:numPr>
+        <w:tabs>
+          <w:tab w:val="clear" w:pos="720"/>
+          <w:tab w:val="num" w:pos="1080"/>
+        </w:tabs>
+        <w:spacing w:before="100" w:beforeAutospacing="1" w:after="100" w:afterAutospacing="1" w:line="240" w:lineRule="auto"/>
+        <w:ind w:left="1080"/>
+        <w:rPr>
+          <w:rFonts w:ascii="Sylfaen" w:hAnsi="Sylfaen"/>
+          <w:color w:val="000000" w:themeColor="text1"/>
+          <w:lang w:val="ka-GE"/>
+        </w:rPr>
+      </w:pPr>
+      <w:r>
+        <w:rPr>
+          <w:rFonts w:ascii="Sylfaen" w:hAnsi="Sylfaen"/>
+          <w:color w:val="000000" w:themeColor="text1"/>
+          <w:lang w:val="ka-GE"/>
+        </w:rPr>
+        <w:t>სწავლების სტრატეგია:</w:t>
+      </w:r>
+      <w:r>
+        <w:rPr>
+          <w:rFonts w:ascii="Sylfaen" w:hAnsi="Sylfaen"/>
+          <w:color w:val="000000" w:themeColor="text1"/>
+          <w:lang w:val="ka-GE"/>
+        </w:rPr>
+        <w:br/>
+        <w:t xml:space="preserve">შევადგინეთ სია, თუ რა ცოდნა და უნარები უნდა ავითვისოთ, რათა შევძლოთ პროექტის განხორციელება (მაგ., </w:t>
+      </w:r>
+      <w:r>
+        <w:rPr>
+          <w:rFonts w:ascii="Sylfaen" w:hAnsi="Sylfaen"/>
+          <w:color w:val="000000" w:themeColor="text1"/>
+        </w:rPr>
+        <w:t>Machine Vision</w:t>
+      </w:r>
+      <w:r>
+        <w:rPr>
+          <w:rFonts w:ascii="Sylfaen" w:hAnsi="Sylfaen"/>
+          <w:color w:val="000000" w:themeColor="text1"/>
+          <w:lang w:val="ka-GE"/>
+        </w:rPr>
+        <w:t xml:space="preserve">, </w:t>
+      </w:r>
+      <w:r>
+        <w:rPr>
+          <w:rFonts w:ascii="Sylfaen" w:hAnsi="Sylfaen"/>
+          <w:color w:val="000000" w:themeColor="text1"/>
+        </w:rPr>
+        <w:t>LIDAR-</w:t>
+      </w:r>
+      <w:r>
+        <w:rPr>
+          <w:rFonts w:ascii="Sylfaen" w:hAnsi="Sylfaen"/>
+          <w:color w:val="000000" w:themeColor="text1"/>
+          <w:lang w:val="ka-GE"/>
+        </w:rPr>
+        <w:t xml:space="preserve">ისა და </w:t>
+      </w:r>
+      <w:r>
+        <w:rPr>
+          <w:rFonts w:ascii="Sylfaen" w:hAnsi="Sylfaen"/>
+          <w:color w:val="000000" w:themeColor="text1"/>
+          <w:lang w:val="ka-GE"/>
+        </w:rPr>
+        <w:t>ROS2-ის გამოყენება, PID კონტროლის დასაწყისი, და სხვა).</w:t>
+      </w:r>
+      <w:bookmarkStart w:id="0" w:name="_GoBack"/>
+      <w:bookmarkEnd w:id="0"/>
+    </w:p>
+    <w:p>
+      <w:pPr>
+        <w:spacing w:before="100" w:beforeAutospacing="1" w:after="100" w:afterAutospacing="1" w:line="240" w:lineRule="auto"/>
+        <w:ind w:left="720"/>
+        <w:rPr>
+          <w:rFonts w:ascii="Sylfaen" w:hAnsi="Sylfaen"/>
+          <w:color w:val="000000" w:themeColor="text1"/>
+          <w:lang w:val="ka-GE"/>
+        </w:rPr>
+      </w:pPr>
+      <w:r>
+        <w:rPr>
+          <w:rFonts w:ascii="Sylfaen" w:hAnsi="Sylfaen"/>
+          <w:color w:val="000000" w:themeColor="text1"/>
+          <w:lang w:val="ka-GE"/>
+        </w:rPr>
+        <w:t>ამ ეტაპზე, წინარე სამუშაოებმა მნიშვნელოვანი საფუძველი ჩაუყარა ჩვენი პროექტის წარმატებით განვითარებას. ყველა ინფორმაცია, რომელიც შევაგროვეთ, დაგვეხმარება როგორც მექანიკური, ასევე პროგრამული და აპარატურული ასპექტების რეალიზაციაში.</w:t>
+      </w:r>
+    </w:p>
+    <w:p>
+      <w:pPr>
+        <w:pStyle w:val="ListParagraph"/>
+        <w:rPr>
+          <w:rFonts w:ascii="Sylfaen" w:hAnsi="Sylfaen"/>
+          <w:color w:val="000000" w:themeColor="text1"/>
+        </w:rPr>
+      </w:pPr>
+    </w:p>
+    <w:p>
+      <w:pPr>
         <w:pStyle w:val="ListParagraph"/>
         <w:rPr>
           <w:rFonts w:ascii="Sylfaen" w:hAnsi="Sylfaen"/>
@@ -3127,6 +5527,7 @@
           <w:szCs w:val="24"/>
         </w:rPr>
       </w:pPr>
+      <w:proofErr w:type="gramStart"/>
       <w:r>
         <w:rPr>
           <w:rFonts w:ascii="Sylfaen" w:hAnsi="Sylfaen"/>
@@ -3135,8 +5536,10 @@
           <w:sz w:val="24"/>
           <w:szCs w:val="24"/>
         </w:rPr>
-        <w:t>პროექტის ხელმძღვანელი</w:t>
-      </w:r>
+        <w:lastRenderedPageBreak/>
+        <w:t>პროექტის</w:t>
+      </w:r>
+      <w:proofErr w:type="gramEnd"/>
       <w:r>
         <w:rPr>
           <w:rFonts w:ascii="Sylfaen" w:hAnsi="Sylfaen"/>
@@ -3145,33 +5548,53 @@
           <w:sz w:val="24"/>
           <w:szCs w:val="24"/>
         </w:rPr>
-        <w:t xml:space="preserve">:                              </w:t>
-      </w:r>
-      <w:r>
-        <w:rPr>
-          <w:rFonts w:ascii="Sylfaen" w:hAnsi="Sylfaen"/>
+        <w:t xml:space="preserve"> ხელმძღვანელი</w:t>
+      </w:r>
+      <w:r>
+        <w:rPr>
+          <w:rFonts w:ascii="Sylfaen" w:hAnsi="Sylfaen"/>
+          <w:b/>
+          <w:bCs/>
           <w:sz w:val="24"/>
           <w:szCs w:val="24"/>
         </w:rPr>
-        <w:t>_______________________________</w:t>
-      </w:r>
-    </w:p>
-    <w:p>
-      <w:pPr>
-        <w:pStyle w:val="ListParagraph"/>
+        <w:t xml:space="preserve">:                              </w:t>
+      </w:r>
+      <w:r>
         <w:rPr>
           <w:rFonts w:ascii="Sylfaen" w:hAnsi="Sylfaen"/>
           <w:sz w:val="24"/>
           <w:szCs w:val="24"/>
         </w:rPr>
-      </w:pPr>
-      <w:r>
+        <w:t>_______________________________</w:t>
+      </w:r>
+    </w:p>
+    <w:p>
+      <w:pPr>
+        <w:pStyle w:val="ListParagraph"/>
         <w:rPr>
           <w:rFonts w:ascii="Sylfaen" w:hAnsi="Sylfaen"/>
           <w:sz w:val="24"/>
           <w:szCs w:val="24"/>
         </w:rPr>
-        <w:t xml:space="preserve">საპროექტო წინადადება დამტკიცებულია </w:t>
+      </w:pPr>
+      <w:proofErr w:type="gramStart"/>
+      <w:r>
+        <w:rPr>
+          <w:rFonts w:ascii="Sylfaen" w:hAnsi="Sylfaen"/>
+          <w:sz w:val="24"/>
+          <w:szCs w:val="24"/>
+        </w:rPr>
+        <w:t>საპროექტო</w:t>
+      </w:r>
+      <w:proofErr w:type="gramEnd"/>
+      <w:r>
+        <w:rPr>
+          <w:rFonts w:ascii="Sylfaen" w:hAnsi="Sylfaen"/>
+          <w:sz w:val="24"/>
+          <w:szCs w:val="24"/>
+        </w:rPr>
+        <w:t xml:space="preserve"> წინადადება დამტკიცებულია </w:t>
       </w:r>
       <w:r>
         <w:rPr>
@@ -3191,21 +5614,23 @@
           <w:szCs w:val="24"/>
         </w:rPr>
       </w:pPr>
+      <w:proofErr w:type="gramStart"/>
       <w:r>
         <w:rPr>
           <w:rFonts w:ascii="Sylfaen" w:hAnsi="Sylfaen"/>
           <w:sz w:val="24"/>
           <w:szCs w:val="24"/>
         </w:rPr>
-        <w:t>პროექტის ხელმძღვანელის/ლექტორის ხელმოწერა:</w:t>
-      </w:r>
+        <w:t>პროექტის</w:t>
+      </w:r>
+      <w:proofErr w:type="gramEnd"/>
       <w:r>
         <w:rPr>
           <w:rFonts w:ascii="Sylfaen" w:hAnsi="Sylfaen"/>
           <w:sz w:val="24"/>
           <w:szCs w:val="24"/>
         </w:rPr>
-        <w:t xml:space="preserve"> </w:t>
+        <w:t xml:space="preserve"> ხელმძღვანელის/ლექტორის ხელმოწერა:</w:t>
       </w:r>
       <w:r>
         <w:rPr>
@@ -3213,11 +5638,19 @@
           <w:sz w:val="24"/>
           <w:szCs w:val="24"/>
         </w:rPr>
+        <w:t xml:space="preserve"> </w:t>
+      </w:r>
+      <w:r>
+        <w:rPr>
+          <w:rFonts w:ascii="Sylfaen" w:hAnsi="Sylfaen"/>
+          <w:sz w:val="24"/>
+          <w:szCs w:val="24"/>
+        </w:rPr>
         <w:t>_______________________</w:t>
       </w:r>
     </w:p>
     <w:sectPr>
-      <w:headerReference w:type="default" r:id="rId7"/>
+      <w:headerReference w:type="default" r:id="rId10"/>
       <w:pgSz w:w="12240" w:h="15840"/>
       <w:pgMar w:top="1440" w:right="1440" w:bottom="1440" w:left="1440" w:header="720" w:footer="720" w:gutter="0"/>
       <w:cols w:space="720"/>
@@ -3228,7 +5661,7 @@
 </file>
 
 <file path=word/endnotes.xml><?xml version="1.0" encoding="utf-8"?>
-<w:endnotes xmlns:wpc="http://schemas.microsoft.com/office/word/2010/wordprocessingCanvas" xmlns:cx="http://schemas.microsoft.com/office/drawing/2014/chartex" xmlns:cx1="http://schemas.microsoft.com/office/drawing/2015/9/8/chartex" xmlns:cx2="http://schemas.microsoft.com/office/drawing/2015/10/21/chartex" xmlns:cx3="http://schemas.microsoft.com/office/drawing/2016/5/9/chartex" xmlns:cx4="http://schemas.microsoft.com/office/drawing/2016/5/10/chartex" xmlns:cx5="http://schemas.microsoft.com/office/drawing/2016/5/11/chartex" xmlns:cx6="http://schemas.microsoft.com/office/drawing/2016/5/12/chartex" xmlns:cx7="http://schemas.microsoft.com/office/drawing/2016/5/13/chartex" xmlns:cx8="http://schemas.microsoft.com/office/drawing/2016/5/14/chartex" xmlns:mc="http://schemas.openxmlformats.org/markup-compatibility/2006" xmlns:aink="http://schemas.microsoft.com/office/drawing/2016/ink" xmlns:am3d="http://schemas.microsoft.com/office/drawing/2017/model3d" xmlns:o="urn:schemas-microsoft-com:office:office" xmlns:r="http://schemas.openxmlformats.org/officeDocument/2006/relationships" xmlns:m="http://schemas.openxmlformats.org/officeDocument/2006/math" xmlns:v="urn:schemas-microsoft-com:vml" xmlns:wp14="http://schemas.microsoft.com/office/word/2010/wordprocessingDrawing" xmlns:wp="http://schemas.openxmlformats.org/drawingml/2006/wordprocessingDrawing" xmlns:w10="urn:schemas-microsoft-com:office:word" xmlns:w="http://schemas.openxmlformats.org/wordprocessingml/2006/main" xmlns:w14="http://schemas.microsoft.com/office/word/2010/wordml" xmlns:w15="http://schemas.microsoft.com/office/word/2012/wordml" xmlns:w16cid="http://schemas.microsoft.com/office/word/2016/wordml/cid" xmlns:w16se="http://schemas.microsoft.com/office/word/2015/wordml/symex" xmlns:wpg="http://schemas.microsoft.com/office/word/2010/wordprocessingGroup" xmlns:wpi="http://schemas.microsoft.com/office/word/2010/wordprocessingInk" xmlns:wne="http://schemas.microsoft.com/office/word/2006/wordml" xmlns:wps="http://schemas.microsoft.com/office/word/2010/wordprocessingShape" mc:Ignorable="w14 w15 w16se w16cid wp14">
+<w:endnotes xmlns:wpc="http://schemas.microsoft.com/office/word/2010/wordprocessingCanvas" xmlns:cx="http://schemas.microsoft.com/office/drawing/2014/chartex" xmlns:cx1="http://schemas.microsoft.com/office/drawing/2015/9/8/chartex" xmlns:mc="http://schemas.openxmlformats.org/markup-compatibility/2006" xmlns:o="urn:schemas-microsoft-com:office:office" xmlns:r="http://schemas.openxmlformats.org/officeDocument/2006/relationships" xmlns:m="http://schemas.openxmlformats.org/officeDocument/2006/math" xmlns:v="urn:schemas-microsoft-com:vml" xmlns:wp14="http://schemas.microsoft.com/office/word/2010/wordprocessingDrawing" xmlns:wp="http://schemas.openxmlformats.org/drawingml/2006/wordprocessingDrawing" xmlns:w10="urn:schemas-microsoft-com:office:word" xmlns:w="http://schemas.openxmlformats.org/wordprocessingml/2006/main" xmlns:w14="http://schemas.microsoft.com/office/word/2010/wordml" xmlns:w15="http://schemas.microsoft.com/office/word/2012/wordml" xmlns:w16se="http://schemas.microsoft.com/office/word/2015/wordml/symex" xmlns:wpg="http://schemas.microsoft.com/office/word/2010/wordprocessingGroup" xmlns:wpi="http://schemas.microsoft.com/office/word/2010/wordprocessingInk" xmlns:wne="http://schemas.microsoft.com/office/word/2006/wordml" xmlns:wps="http://schemas.microsoft.com/office/word/2010/wordprocessingShape" mc:Ignorable="w14 w15 w16se wp14">
   <w:endnote w:type="separator" w:id="-1">
     <w:p>
       <w:pPr>
@@ -3253,7 +5686,7 @@
 </file>
 
 <file path=word/footnotes.xml><?xml version="1.0" encoding="utf-8"?>
-<w:footnotes xmlns:wpc="http://schemas.microsoft.com/office/word/2010/wordprocessingCanvas" xmlns:cx="http://schemas.microsoft.com/office/drawing/2014/chartex" xmlns:cx1="http://schemas.microsoft.com/office/drawing/2015/9/8/chartex" xmlns:cx2="http://schemas.microsoft.com/office/drawing/2015/10/21/chartex" xmlns:cx3="http://schemas.microsoft.com/office/drawing/2016/5/9/chartex" xmlns:cx4="http://schemas.microsoft.com/office/drawing/2016/5/10/chartex" xmlns:cx5="http://schemas.microsoft.com/office/drawing/2016/5/11/chartex" xmlns:cx6="http://schemas.microsoft.com/office/drawing/2016/5/12/chartex" xmlns:cx7="http://schemas.microsoft.com/office/drawing/2016/5/13/chartex" xmlns:cx8="http://schemas.microsoft.com/office/drawing/2016/5/14/chartex" xmlns:mc="http://schemas.openxmlformats.org/markup-compatibility/2006" xmlns:aink="http://schemas.microsoft.com/office/drawing/2016/ink" xmlns:am3d="http://schemas.microsoft.com/office/drawing/2017/model3d" xmlns:o="urn:schemas-microsoft-com:office:office" xmlns:r="http://schemas.openxmlformats.org/officeDocument/2006/relationships" xmlns:m="http://schemas.openxmlformats.org/officeDocument/2006/math" xmlns:v="urn:schemas-microsoft-com:vml" xmlns:wp14="http://schemas.microsoft.com/office/word/2010/wordprocessingDrawing" xmlns:wp="http://schemas.openxmlformats.org/drawingml/2006/wordprocessingDrawing" xmlns:w10="urn:schemas-microsoft-com:office:word" xmlns:w="http://schemas.openxmlformats.org/wordprocessingml/2006/main" xmlns:w14="http://schemas.microsoft.com/office/word/2010/wordml" xmlns:w15="http://schemas.microsoft.com/office/word/2012/wordml" xmlns:w16cid="http://schemas.microsoft.com/office/word/2016/wordml/cid" xmlns:w16se="http://schemas.microsoft.com/office/word/2015/wordml/symex" xmlns:wpg="http://schemas.microsoft.com/office/word/2010/wordprocessingGroup" xmlns:wpi="http://schemas.microsoft.com/office/word/2010/wordprocessingInk" xmlns:wne="http://schemas.microsoft.com/office/word/2006/wordml" xmlns:wps="http://schemas.microsoft.com/office/word/2010/wordprocessingShape" mc:Ignorable="w14 w15 w16se w16cid wp14">
+<w:footnotes xmlns:wpc="http://schemas.microsoft.com/office/word/2010/wordprocessingCanvas" xmlns:cx="http://schemas.microsoft.com/office/drawing/2014/chartex" xmlns:cx1="http://schemas.microsoft.com/office/drawing/2015/9/8/chartex" xmlns:mc="http://schemas.openxmlformats.org/markup-compatibility/2006" xmlns:o="urn:schemas-microsoft-com:office:office" xmlns:r="http://schemas.openxmlformats.org/officeDocument/2006/relationships" xmlns:m="http://schemas.openxmlformats.org/officeDocument/2006/math" xmlns:v="urn:schemas-microsoft-com:vml" xmlns:wp14="http://schemas.microsoft.com/office/word/2010/wordprocessingDrawing" xmlns:wp="http://schemas.openxmlformats.org/drawingml/2006/wordprocessingDrawing" xmlns:w10="urn:schemas-microsoft-com:office:word" xmlns:w="http://schemas.openxmlformats.org/wordprocessingml/2006/main" xmlns:w14="http://schemas.microsoft.com/office/word/2010/wordml" xmlns:w15="http://schemas.microsoft.com/office/word/2012/wordml" xmlns:w16se="http://schemas.microsoft.com/office/word/2015/wordml/symex" xmlns:wpg="http://schemas.microsoft.com/office/word/2010/wordprocessingGroup" xmlns:wpi="http://schemas.microsoft.com/office/word/2010/wordprocessingInk" xmlns:wne="http://schemas.microsoft.com/office/word/2006/wordml" xmlns:wps="http://schemas.microsoft.com/office/word/2010/wordprocessingShape" mc:Ignorable="w14 w15 w16se wp14">
   <w:footnote w:type="separator" w:id="-1">
     <w:p>
       <w:pPr>
@@ -3278,7 +5711,7 @@
 </file>
 
 <file path=word/header1.xml><?xml version="1.0" encoding="utf-8"?>
-<w:hdr xmlns:wpc="http://schemas.microsoft.com/office/word/2010/wordprocessingCanvas" xmlns:cx="http://schemas.microsoft.com/office/drawing/2014/chartex" xmlns:cx1="http://schemas.microsoft.com/office/drawing/2015/9/8/chartex" xmlns:cx2="http://schemas.microsoft.com/office/drawing/2015/10/21/chartex" xmlns:cx3="http://schemas.microsoft.com/office/drawing/2016/5/9/chartex" xmlns:cx4="http://schemas.microsoft.com/office/drawing/2016/5/10/chartex" xmlns:cx5="http://schemas.microsoft.com/office/drawing/2016/5/11/chartex" xmlns:cx6="http://schemas.microsoft.com/office/drawing/2016/5/12/chartex" xmlns:cx7="http://schemas.microsoft.com/office/drawing/2016/5/13/chartex" xmlns:cx8="http://schemas.microsoft.com/office/drawing/2016/5/14/chartex" xmlns:mc="http://schemas.openxmlformats.org/markup-compatibility/2006" xmlns:aink="http://schemas.microsoft.com/office/drawing/2016/ink" xmlns:am3d="http://schemas.microsoft.com/office/drawing/2017/model3d" xmlns:o="urn:schemas-microsoft-com:office:office" xmlns:r="http://schemas.openxmlformats.org/officeDocument/2006/relationships" xmlns:m="http://schemas.openxmlformats.org/officeDocument/2006/math" xmlns:v="urn:schemas-microsoft-com:vml" xmlns:wp14="http://schemas.microsoft.com/office/word/2010/wordprocessingDrawing" xmlns:wp="http://schemas.openxmlformats.org/drawingml/2006/wordprocessingDrawing" xmlns:w10="urn:schemas-microsoft-com:office:word" xmlns:w="http://schemas.openxmlformats.org/wordprocessingml/2006/main" xmlns:w14="http://schemas.microsoft.com/office/word/2010/wordml" xmlns:w15="http://schemas.microsoft.com/office/word/2012/wordml" xmlns:w16cid="http://schemas.microsoft.com/office/word/2016/wordml/cid" xmlns:w16se="http://schemas.microsoft.com/office/word/2015/wordml/symex" xmlns:wpg="http://schemas.microsoft.com/office/word/2010/wordprocessingGroup" xmlns:wpi="http://schemas.microsoft.com/office/word/2010/wordprocessingInk" xmlns:wne="http://schemas.microsoft.com/office/word/2006/wordml" xmlns:wps="http://schemas.microsoft.com/office/word/2010/wordprocessingShape" mc:Ignorable="w14 w15 w16se w16cid wp14">
+<w:hdr xmlns:wpc="http://schemas.microsoft.com/office/word/2010/wordprocessingCanvas" xmlns:cx="http://schemas.microsoft.com/office/drawing/2014/chartex" xmlns:cx1="http://schemas.microsoft.com/office/drawing/2015/9/8/chartex" xmlns:mc="http://schemas.openxmlformats.org/markup-compatibility/2006" xmlns:o="urn:schemas-microsoft-com:office:office" xmlns:r="http://schemas.openxmlformats.org/officeDocument/2006/relationships" xmlns:m="http://schemas.openxmlformats.org/officeDocument/2006/math" xmlns:v="urn:schemas-microsoft-com:vml" xmlns:wp14="http://schemas.microsoft.com/office/word/2010/wordprocessingDrawing" xmlns:wp="http://schemas.openxmlformats.org/drawingml/2006/wordprocessingDrawing" xmlns:w10="urn:schemas-microsoft-com:office:word" xmlns:w="http://schemas.openxmlformats.org/wordprocessingml/2006/main" xmlns:w14="http://schemas.microsoft.com/office/word/2010/wordml" xmlns:w15="http://schemas.microsoft.com/office/word/2012/wordml" xmlns:w16se="http://schemas.microsoft.com/office/word/2015/wordml/symex" xmlns:wpg="http://schemas.microsoft.com/office/word/2010/wordprocessingGroup" xmlns:wpi="http://schemas.microsoft.com/office/word/2010/wordprocessingInk" xmlns:wne="http://schemas.microsoft.com/office/word/2006/wordml" xmlns:wps="http://schemas.microsoft.com/office/word/2010/wordprocessingShape" mc:Ignorable="w14 w15 w16se wp14">
   <w:p>
     <w:pPr>
       <w:pStyle w:val="Header"/>
@@ -3346,7 +5779,7 @@
 </file>
 
 <file path=word/numbering.xml><?xml version="1.0" encoding="utf-8"?>
-<w:numbering xmlns:wpc="http://schemas.microsoft.com/office/word/2010/wordprocessingCanvas" xmlns:cx="http://schemas.microsoft.com/office/drawing/2014/chartex" xmlns:cx1="http://schemas.microsoft.com/office/drawing/2015/9/8/chartex" xmlns:cx2="http://schemas.microsoft.com/office/drawing/2015/10/21/chartex" xmlns:cx3="http://schemas.microsoft.com/office/drawing/2016/5/9/chartex" xmlns:cx4="http://schemas.microsoft.com/office/drawing/2016/5/10/chartex" xmlns:cx5="http://schemas.microsoft.com/office/drawing/2016/5/11/chartex" xmlns:cx6="http://schemas.microsoft.com/office/drawing/2016/5/12/chartex" xmlns:cx7="http://schemas.microsoft.com/office/drawing/2016/5/13/chartex" xmlns:cx8="http://schemas.microsoft.com/office/drawing/2016/5/14/chartex" xmlns:mc="http://schemas.openxmlformats.org/markup-compatibility/2006" xmlns:aink="http://schemas.microsoft.com/office/drawing/2016/ink" xmlns:am3d="http://schemas.microsoft.com/office/drawing/2017/model3d" xmlns:o="urn:schemas-microsoft-com:office:office" xmlns:r="http://schemas.openxmlformats.org/officeDocument/2006/relationships" xmlns:m="http://schemas.openxmlformats.org/officeDocument/2006/math" xmlns:v="urn:schemas-microsoft-com:vml" xmlns:wp14="http://schemas.microsoft.com/office/word/2010/wordprocessingDrawing" xmlns:wp="http://schemas.openxmlformats.org/drawingml/2006/wordprocessingDrawing" xmlns:w10="urn:schemas-microsoft-com:office:word" xmlns:w="http://schemas.openxmlformats.org/wordprocessingml/2006/main" xmlns:w14="http://schemas.microsoft.com/office/word/2010/wordml" xmlns:w15="http://schemas.microsoft.com/office/word/2012/wordml" xmlns:w16cid="http://schemas.microsoft.com/office/word/2016/wordml/cid" xmlns:w16se="http://schemas.microsoft.com/office/word/2015/wordml/symex" xmlns:wpg="http://schemas.microsoft.com/office/word/2010/wordprocessingGroup" xmlns:wpi="http://schemas.microsoft.com/office/word/2010/wordprocessingInk" xmlns:wne="http://schemas.microsoft.com/office/word/2006/wordml" xmlns:wps="http://schemas.microsoft.com/office/word/2010/wordprocessingShape" mc:Ignorable="w14 w15 w16se w16cid wp14">
+<w:numbering xmlns:wpc="http://schemas.microsoft.com/office/word/2010/wordprocessingCanvas" xmlns:cx="http://schemas.microsoft.com/office/drawing/2014/chartex" xmlns:cx1="http://schemas.microsoft.com/office/drawing/2015/9/8/chartex" xmlns:mc="http://schemas.openxmlformats.org/markup-compatibility/2006" xmlns:o="urn:schemas-microsoft-com:office:office" xmlns:r="http://schemas.openxmlformats.org/officeDocument/2006/relationships" xmlns:m="http://schemas.openxmlformats.org/officeDocument/2006/math" xmlns:v="urn:schemas-microsoft-com:vml" xmlns:wp14="http://schemas.microsoft.com/office/word/2010/wordprocessingDrawing" xmlns:wp="http://schemas.openxmlformats.org/drawingml/2006/wordprocessingDrawing" xmlns:w10="urn:schemas-microsoft-com:office:word" xmlns:w="http://schemas.openxmlformats.org/wordprocessingml/2006/main" xmlns:w14="http://schemas.microsoft.com/office/word/2010/wordml" xmlns:w15="http://schemas.microsoft.com/office/word/2012/wordml" xmlns:w16se="http://schemas.microsoft.com/office/word/2015/wordml/symex" xmlns:wpg="http://schemas.microsoft.com/office/word/2010/wordprocessingGroup" xmlns:wpi="http://schemas.microsoft.com/office/word/2010/wordprocessingInk" xmlns:wne="http://schemas.microsoft.com/office/word/2006/wordml" xmlns:wps="http://schemas.microsoft.com/office/word/2010/wordprocessingShape" mc:Ignorable="w14 w15 w16se wp14">
   <w:abstractNum w:abstractNumId="0" w15:restartNumberingAfterBreak="0">
     <w:nsid w:val="100C4A87"/>
     <w:multiLevelType w:val="hybridMultilevel"/>
@@ -3436,14 +5869,522 @@
       </w:pPr>
     </w:lvl>
   </w:abstractNum>
+  <w:abstractNum w:abstractNumId="1" w15:restartNumberingAfterBreak="0">
+    <w:nsid w:val="1C174278"/>
+    <w:multiLevelType w:val="multilevel"/>
+    <w:tmpl w:val="69EE2F58"/>
+    <w:lvl w:ilvl="0">
+      <w:start w:val="4"/>
+      <w:numFmt w:val="decimal"/>
+      <w:lvlText w:val="%1."/>
+      <w:lvlJc w:val="left"/>
+      <w:pPr>
+        <w:tabs>
+          <w:tab w:val="num" w:pos="720"/>
+        </w:tabs>
+        <w:ind w:left="720" w:hanging="360"/>
+      </w:pPr>
+    </w:lvl>
+    <w:lvl w:ilvl="1" w:tentative="1">
+      <w:start w:val="1"/>
+      <w:numFmt w:val="decimal"/>
+      <w:lvlText w:val="%2."/>
+      <w:lvlJc w:val="left"/>
+      <w:pPr>
+        <w:tabs>
+          <w:tab w:val="num" w:pos="1440"/>
+        </w:tabs>
+        <w:ind w:left="1440" w:hanging="360"/>
+      </w:pPr>
+    </w:lvl>
+    <w:lvl w:ilvl="2" w:tentative="1">
+      <w:start w:val="1"/>
+      <w:numFmt w:val="decimal"/>
+      <w:lvlText w:val="%3."/>
+      <w:lvlJc w:val="left"/>
+      <w:pPr>
+        <w:tabs>
+          <w:tab w:val="num" w:pos="2160"/>
+        </w:tabs>
+        <w:ind w:left="2160" w:hanging="360"/>
+      </w:pPr>
+    </w:lvl>
+    <w:lvl w:ilvl="3" w:tentative="1">
+      <w:start w:val="1"/>
+      <w:numFmt w:val="decimal"/>
+      <w:lvlText w:val="%4."/>
+      <w:lvlJc w:val="left"/>
+      <w:pPr>
+        <w:tabs>
+          <w:tab w:val="num" w:pos="2880"/>
+        </w:tabs>
+        <w:ind w:left="2880" w:hanging="360"/>
+      </w:pPr>
+    </w:lvl>
+    <w:lvl w:ilvl="4" w:tentative="1">
+      <w:start w:val="1"/>
+      <w:numFmt w:val="decimal"/>
+      <w:lvlText w:val="%5."/>
+      <w:lvlJc w:val="left"/>
+      <w:pPr>
+        <w:tabs>
+          <w:tab w:val="num" w:pos="3600"/>
+        </w:tabs>
+        <w:ind w:left="3600" w:hanging="360"/>
+      </w:pPr>
+    </w:lvl>
+    <w:lvl w:ilvl="5" w:tentative="1">
+      <w:start w:val="1"/>
+      <w:numFmt w:val="decimal"/>
+      <w:lvlText w:val="%6."/>
+      <w:lvlJc w:val="left"/>
+      <w:pPr>
+        <w:tabs>
+          <w:tab w:val="num" w:pos="4320"/>
+        </w:tabs>
+        <w:ind w:left="4320" w:hanging="360"/>
+      </w:pPr>
+    </w:lvl>
+    <w:lvl w:ilvl="6" w:tentative="1">
+      <w:start w:val="1"/>
+      <w:numFmt w:val="decimal"/>
+      <w:lvlText w:val="%7."/>
+      <w:lvlJc w:val="left"/>
+      <w:pPr>
+        <w:tabs>
+          <w:tab w:val="num" w:pos="5040"/>
+        </w:tabs>
+        <w:ind w:left="5040" w:hanging="360"/>
+      </w:pPr>
+    </w:lvl>
+    <w:lvl w:ilvl="7" w:tentative="1">
+      <w:start w:val="1"/>
+      <w:numFmt w:val="decimal"/>
+      <w:lvlText w:val="%8."/>
+      <w:lvlJc w:val="left"/>
+      <w:pPr>
+        <w:tabs>
+          <w:tab w:val="num" w:pos="5760"/>
+        </w:tabs>
+        <w:ind w:left="5760" w:hanging="360"/>
+      </w:pPr>
+    </w:lvl>
+    <w:lvl w:ilvl="8" w:tentative="1">
+      <w:start w:val="1"/>
+      <w:numFmt w:val="decimal"/>
+      <w:lvlText w:val="%9."/>
+      <w:lvlJc w:val="left"/>
+      <w:pPr>
+        <w:tabs>
+          <w:tab w:val="num" w:pos="6480"/>
+        </w:tabs>
+        <w:ind w:left="6480" w:hanging="360"/>
+      </w:pPr>
+    </w:lvl>
+  </w:abstractNum>
+  <w:abstractNum w:abstractNumId="2" w15:restartNumberingAfterBreak="0">
+    <w:nsid w:val="4E3A5DD0"/>
+    <w:multiLevelType w:val="multilevel"/>
+    <w:tmpl w:val="6B98FFA4"/>
+    <w:lvl w:ilvl="0">
+      <w:start w:val="1"/>
+      <w:numFmt w:val="decimal"/>
+      <w:lvlText w:val="%1."/>
+      <w:lvlJc w:val="left"/>
+      <w:pPr>
+        <w:tabs>
+          <w:tab w:val="num" w:pos="360"/>
+        </w:tabs>
+        <w:ind w:left="360" w:hanging="360"/>
+      </w:pPr>
+    </w:lvl>
+    <w:lvl w:ilvl="1">
+      <w:start w:val="1"/>
+      <w:numFmt w:val="bullet"/>
+      <w:lvlText w:val="o"/>
+      <w:lvlJc w:val="left"/>
+      <w:pPr>
+        <w:tabs>
+          <w:tab w:val="num" w:pos="1080"/>
+        </w:tabs>
+        <w:ind w:left="1080" w:hanging="360"/>
+      </w:pPr>
+      <w:rPr>
+        <w:rFonts w:ascii="Courier New" w:hAnsi="Courier New" w:hint="default"/>
+        <w:sz w:val="20"/>
+      </w:rPr>
+    </w:lvl>
+    <w:lvl w:ilvl="2">
+      <w:start w:val="1"/>
+      <w:numFmt w:val="decimal"/>
+      <w:lvlText w:val="%3."/>
+      <w:lvlJc w:val="left"/>
+      <w:pPr>
+        <w:tabs>
+          <w:tab w:val="num" w:pos="1800"/>
+        </w:tabs>
+        <w:ind w:left="1800" w:hanging="360"/>
+      </w:pPr>
+    </w:lvl>
+    <w:lvl w:ilvl="3" w:tentative="1">
+      <w:start w:val="1"/>
+      <w:numFmt w:val="decimal"/>
+      <w:lvlText w:val="%4."/>
+      <w:lvlJc w:val="left"/>
+      <w:pPr>
+        <w:tabs>
+          <w:tab w:val="num" w:pos="2520"/>
+        </w:tabs>
+        <w:ind w:left="2520" w:hanging="360"/>
+      </w:pPr>
+    </w:lvl>
+    <w:lvl w:ilvl="4" w:tentative="1">
+      <w:start w:val="1"/>
+      <w:numFmt w:val="decimal"/>
+      <w:lvlText w:val="%5."/>
+      <w:lvlJc w:val="left"/>
+      <w:pPr>
+        <w:tabs>
+          <w:tab w:val="num" w:pos="3240"/>
+        </w:tabs>
+        <w:ind w:left="3240" w:hanging="360"/>
+      </w:pPr>
+    </w:lvl>
+    <w:lvl w:ilvl="5" w:tentative="1">
+      <w:start w:val="1"/>
+      <w:numFmt w:val="decimal"/>
+      <w:lvlText w:val="%6."/>
+      <w:lvlJc w:val="left"/>
+      <w:pPr>
+        <w:tabs>
+          <w:tab w:val="num" w:pos="3960"/>
+        </w:tabs>
+        <w:ind w:left="3960" w:hanging="360"/>
+      </w:pPr>
+    </w:lvl>
+    <w:lvl w:ilvl="6" w:tentative="1">
+      <w:start w:val="1"/>
+      <w:numFmt w:val="decimal"/>
+      <w:lvlText w:val="%7."/>
+      <w:lvlJc w:val="left"/>
+      <w:pPr>
+        <w:tabs>
+          <w:tab w:val="num" w:pos="4680"/>
+        </w:tabs>
+        <w:ind w:left="4680" w:hanging="360"/>
+      </w:pPr>
+    </w:lvl>
+    <w:lvl w:ilvl="7" w:tentative="1">
+      <w:start w:val="1"/>
+      <w:numFmt w:val="decimal"/>
+      <w:lvlText w:val="%8."/>
+      <w:lvlJc w:val="left"/>
+      <w:pPr>
+        <w:tabs>
+          <w:tab w:val="num" w:pos="5400"/>
+        </w:tabs>
+        <w:ind w:left="5400" w:hanging="360"/>
+      </w:pPr>
+    </w:lvl>
+    <w:lvl w:ilvl="8" w:tentative="1">
+      <w:start w:val="1"/>
+      <w:numFmt w:val="decimal"/>
+      <w:lvlText w:val="%9."/>
+      <w:lvlJc w:val="left"/>
+      <w:pPr>
+        <w:tabs>
+          <w:tab w:val="num" w:pos="6120"/>
+        </w:tabs>
+        <w:ind w:left="6120" w:hanging="360"/>
+      </w:pPr>
+    </w:lvl>
+  </w:abstractNum>
+  <w:abstractNum w:abstractNumId="3" w15:restartNumberingAfterBreak="0">
+    <w:nsid w:val="521C4459"/>
+    <w:multiLevelType w:val="multilevel"/>
+    <w:tmpl w:val="BBC60A66"/>
+    <w:lvl w:ilvl="0">
+      <w:start w:val="1"/>
+      <w:numFmt w:val="bullet"/>
+      <w:lvlText w:val=""/>
+      <w:lvlJc w:val="left"/>
+      <w:pPr>
+        <w:tabs>
+          <w:tab w:val="num" w:pos="1440"/>
+        </w:tabs>
+        <w:ind w:left="1440" w:hanging="360"/>
+      </w:pPr>
+      <w:rPr>
+        <w:rFonts w:ascii="Symbol" w:hAnsi="Symbol" w:hint="default"/>
+        <w:sz w:val="20"/>
+      </w:rPr>
+    </w:lvl>
+    <w:lvl w:ilvl="1" w:tentative="1">
+      <w:start w:val="1"/>
+      <w:numFmt w:val="bullet"/>
+      <w:lvlText w:val="o"/>
+      <w:lvlJc w:val="left"/>
+      <w:pPr>
+        <w:tabs>
+          <w:tab w:val="num" w:pos="2160"/>
+        </w:tabs>
+        <w:ind w:left="2160" w:hanging="360"/>
+      </w:pPr>
+      <w:rPr>
+        <w:rFonts w:ascii="Courier New" w:hAnsi="Courier New" w:hint="default"/>
+        <w:sz w:val="20"/>
+      </w:rPr>
+    </w:lvl>
+    <w:lvl w:ilvl="2" w:tentative="1">
+      <w:start w:val="1"/>
+      <w:numFmt w:val="bullet"/>
+      <w:lvlText w:val=""/>
+      <w:lvlJc w:val="left"/>
+      <w:pPr>
+        <w:tabs>
+          <w:tab w:val="num" w:pos="2880"/>
+        </w:tabs>
+        <w:ind w:left="2880" w:hanging="360"/>
+      </w:pPr>
+      <w:rPr>
+        <w:rFonts w:ascii="Wingdings" w:hAnsi="Wingdings" w:hint="default"/>
+        <w:sz w:val="20"/>
+      </w:rPr>
+    </w:lvl>
+    <w:lvl w:ilvl="3" w:tentative="1">
+      <w:start w:val="1"/>
+      <w:numFmt w:val="bullet"/>
+      <w:lvlText w:val=""/>
+      <w:lvlJc w:val="left"/>
+      <w:pPr>
+        <w:tabs>
+          <w:tab w:val="num" w:pos="3600"/>
+        </w:tabs>
+        <w:ind w:left="3600" w:hanging="360"/>
+      </w:pPr>
+      <w:rPr>
+        <w:rFonts w:ascii="Wingdings" w:hAnsi="Wingdings" w:hint="default"/>
+        <w:sz w:val="20"/>
+      </w:rPr>
+    </w:lvl>
+    <w:lvl w:ilvl="4" w:tentative="1">
+      <w:start w:val="1"/>
+      <w:numFmt w:val="bullet"/>
+      <w:lvlText w:val=""/>
+      <w:lvlJc w:val="left"/>
+      <w:pPr>
+        <w:tabs>
+          <w:tab w:val="num" w:pos="4320"/>
+        </w:tabs>
+        <w:ind w:left="4320" w:hanging="360"/>
+      </w:pPr>
+      <w:rPr>
+        <w:rFonts w:ascii="Wingdings" w:hAnsi="Wingdings" w:hint="default"/>
+        <w:sz w:val="20"/>
+      </w:rPr>
+    </w:lvl>
+    <w:lvl w:ilvl="5" w:tentative="1">
+      <w:start w:val="1"/>
+      <w:numFmt w:val="bullet"/>
+      <w:lvlText w:val=""/>
+      <w:lvlJc w:val="left"/>
+      <w:pPr>
+        <w:tabs>
+          <w:tab w:val="num" w:pos="5040"/>
+        </w:tabs>
+        <w:ind w:left="5040" w:hanging="360"/>
+      </w:pPr>
+      <w:rPr>
+        <w:rFonts w:ascii="Wingdings" w:hAnsi="Wingdings" w:hint="default"/>
+        <w:sz w:val="20"/>
+      </w:rPr>
+    </w:lvl>
+    <w:lvl w:ilvl="6" w:tentative="1">
+      <w:start w:val="1"/>
+      <w:numFmt w:val="bullet"/>
+      <w:lvlText w:val=""/>
+      <w:lvlJc w:val="left"/>
+      <w:pPr>
+        <w:tabs>
+          <w:tab w:val="num" w:pos="5760"/>
+        </w:tabs>
+        <w:ind w:left="5760" w:hanging="360"/>
+      </w:pPr>
+      <w:rPr>
+        <w:rFonts w:ascii="Wingdings" w:hAnsi="Wingdings" w:hint="default"/>
+        <w:sz w:val="20"/>
+      </w:rPr>
+    </w:lvl>
+    <w:lvl w:ilvl="7" w:tentative="1">
+      <w:start w:val="1"/>
+      <w:numFmt w:val="bullet"/>
+      <w:lvlText w:val=""/>
+      <w:lvlJc w:val="left"/>
+      <w:pPr>
+        <w:tabs>
+          <w:tab w:val="num" w:pos="6480"/>
+        </w:tabs>
+        <w:ind w:left="6480" w:hanging="360"/>
+      </w:pPr>
+      <w:rPr>
+        <w:rFonts w:ascii="Wingdings" w:hAnsi="Wingdings" w:hint="default"/>
+        <w:sz w:val="20"/>
+      </w:rPr>
+    </w:lvl>
+    <w:lvl w:ilvl="8" w:tentative="1">
+      <w:start w:val="1"/>
+      <w:numFmt w:val="bullet"/>
+      <w:lvlText w:val=""/>
+      <w:lvlJc w:val="left"/>
+      <w:pPr>
+        <w:tabs>
+          <w:tab w:val="num" w:pos="7200"/>
+        </w:tabs>
+        <w:ind w:left="7200" w:hanging="360"/>
+      </w:pPr>
+      <w:rPr>
+        <w:rFonts w:ascii="Wingdings" w:hAnsi="Wingdings" w:hint="default"/>
+        <w:sz w:val="20"/>
+      </w:rPr>
+    </w:lvl>
+  </w:abstractNum>
+  <w:abstractNum w:abstractNumId="4" w15:restartNumberingAfterBreak="0">
+    <w:nsid w:val="6C8743F9"/>
+    <w:multiLevelType w:val="multilevel"/>
+    <w:tmpl w:val="F61E7962"/>
+    <w:lvl w:ilvl="0">
+      <w:start w:val="1"/>
+      <w:numFmt w:val="decimal"/>
+      <w:lvlText w:val="%1."/>
+      <w:lvlJc w:val="left"/>
+      <w:pPr>
+        <w:tabs>
+          <w:tab w:val="num" w:pos="720"/>
+        </w:tabs>
+        <w:ind w:left="720" w:hanging="360"/>
+      </w:pPr>
+    </w:lvl>
+    <w:lvl w:ilvl="1">
+      <w:start w:val="1"/>
+      <w:numFmt w:val="bullet"/>
+      <w:lvlText w:val="o"/>
+      <w:lvlJc w:val="left"/>
+      <w:pPr>
+        <w:tabs>
+          <w:tab w:val="num" w:pos="1440"/>
+        </w:tabs>
+        <w:ind w:left="1440" w:hanging="360"/>
+      </w:pPr>
+      <w:rPr>
+        <w:rFonts w:ascii="Courier New" w:hAnsi="Courier New" w:hint="default"/>
+        <w:sz w:val="20"/>
+      </w:rPr>
+    </w:lvl>
+    <w:lvl w:ilvl="2" w:tentative="1">
+      <w:start w:val="1"/>
+      <w:numFmt w:val="decimal"/>
+      <w:lvlText w:val="%3."/>
+      <w:lvlJc w:val="left"/>
+      <w:pPr>
+        <w:tabs>
+          <w:tab w:val="num" w:pos="2160"/>
+        </w:tabs>
+        <w:ind w:left="2160" w:hanging="360"/>
+      </w:pPr>
+    </w:lvl>
+    <w:lvl w:ilvl="3" w:tentative="1">
+      <w:start w:val="1"/>
+      <w:numFmt w:val="decimal"/>
+      <w:lvlText w:val="%4."/>
+      <w:lvlJc w:val="left"/>
+      <w:pPr>
+        <w:tabs>
+          <w:tab w:val="num" w:pos="2880"/>
+        </w:tabs>
+        <w:ind w:left="2880" w:hanging="360"/>
+      </w:pPr>
+    </w:lvl>
+    <w:lvl w:ilvl="4" w:tentative="1">
+      <w:start w:val="1"/>
+      <w:numFmt w:val="decimal"/>
+      <w:lvlText w:val="%5."/>
+      <w:lvlJc w:val="left"/>
+      <w:pPr>
+        <w:tabs>
+          <w:tab w:val="num" w:pos="3600"/>
+        </w:tabs>
+        <w:ind w:left="3600" w:hanging="360"/>
+      </w:pPr>
+    </w:lvl>
+    <w:lvl w:ilvl="5" w:tentative="1">
+      <w:start w:val="1"/>
+      <w:numFmt w:val="decimal"/>
+      <w:lvlText w:val="%6."/>
+      <w:lvlJc w:val="left"/>
+      <w:pPr>
+        <w:tabs>
+          <w:tab w:val="num" w:pos="4320"/>
+        </w:tabs>
+        <w:ind w:left="4320" w:hanging="360"/>
+      </w:pPr>
+    </w:lvl>
+    <w:lvl w:ilvl="6" w:tentative="1">
+      <w:start w:val="1"/>
+      <w:numFmt w:val="decimal"/>
+      <w:lvlText w:val="%7."/>
+      <w:lvlJc w:val="left"/>
+      <w:pPr>
+        <w:tabs>
+          <w:tab w:val="num" w:pos="5040"/>
+        </w:tabs>
+        <w:ind w:left="5040" w:hanging="360"/>
+      </w:pPr>
+    </w:lvl>
+    <w:lvl w:ilvl="7" w:tentative="1">
+      <w:start w:val="1"/>
+      <w:numFmt w:val="decimal"/>
+      <w:lvlText w:val="%8."/>
+      <w:lvlJc w:val="left"/>
+      <w:pPr>
+        <w:tabs>
+          <w:tab w:val="num" w:pos="5760"/>
+        </w:tabs>
+        <w:ind w:left="5760" w:hanging="360"/>
+      </w:pPr>
+    </w:lvl>
+    <w:lvl w:ilvl="8" w:tentative="1">
+      <w:start w:val="1"/>
+      <w:numFmt w:val="decimal"/>
+      <w:lvlText w:val="%9."/>
+      <w:lvlJc w:val="left"/>
+      <w:pPr>
+        <w:tabs>
+          <w:tab w:val="num" w:pos="6480"/>
+        </w:tabs>
+        <w:ind w:left="6480" w:hanging="360"/>
+      </w:pPr>
+    </w:lvl>
+  </w:abstractNum>
   <w:num w:numId="1">
     <w:abstractNumId w:val="0"/>
+  </w:num>
+  <w:num w:numId="2">
+    <w:abstractNumId w:val="2"/>
+  </w:num>
+  <w:num w:numId="3">
+    <w:abstractNumId w:val="4"/>
+  </w:num>
+  <w:num w:numId="4">
+    <w:abstractNumId w:val="3"/>
+  </w:num>
+  <w:num w:numId="5">
+    <w:abstractNumId w:val="1"/>
   </w:num>
 </w:numbering>
 </file>
 
 <file path=word/styles.xml><?xml version="1.0" encoding="utf-8"?>
-<w:styles xmlns:mc="http://schemas.openxmlformats.org/markup-compatibility/2006" xmlns:r="http://schemas.openxmlformats.org/officeDocument/2006/relationships" xmlns:w="http://schemas.openxmlformats.org/wordprocessingml/2006/main" xmlns:w14="http://schemas.microsoft.com/office/word/2010/wordml" xmlns:w15="http://schemas.microsoft.com/office/word/2012/wordml" xmlns:w16cid="http://schemas.microsoft.com/office/word/2016/wordml/cid" xmlns:w16se="http://schemas.microsoft.com/office/word/2015/wordml/symex" mc:Ignorable="w14 w15 w16se w16cid">
+<w:styles xmlns:mc="http://schemas.openxmlformats.org/markup-compatibility/2006" xmlns:r="http://schemas.openxmlformats.org/officeDocument/2006/relationships" xmlns:w="http://schemas.openxmlformats.org/wordprocessingml/2006/main" xmlns:w14="http://schemas.microsoft.com/office/word/2010/wordml" xmlns:w15="http://schemas.microsoft.com/office/word/2012/wordml" xmlns:w16se="http://schemas.microsoft.com/office/word/2015/wordml/symex" mc:Ignorable="w14 w15 w16se">
   <w:docDefaults>
     <w:rPrDefault>
       <w:rPr>
@@ -3461,7 +6402,7 @@
       </w:pPr>
     </w:pPrDefault>
   </w:docDefaults>
-  <w:latentStyles w:defLockedState="0" w:defUIPriority="99" w:defSemiHidden="0" w:defUnhideWhenUsed="0" w:defQFormat="0" w:count="377">
+  <w:latentStyles w:defLockedState="0" w:defUIPriority="99" w:defSemiHidden="0" w:defUnhideWhenUsed="0" w:defQFormat="0" w:count="371">
     <w:lsdException w:name="Normal" w:uiPriority="0" w:qFormat="1"/>
     <w:lsdException w:name="heading 1" w:uiPriority="9" w:qFormat="1"/>
     <w:lsdException w:name="heading 2" w:semiHidden="1" w:uiPriority="9" w:unhideWhenUsed="1" w:qFormat="1"/>
@@ -3567,6 +6508,7 @@
     <w:lsdException w:name="HTML Sample" w:semiHidden="1" w:unhideWhenUsed="1"/>
     <w:lsdException w:name="HTML Typewriter" w:semiHidden="1" w:unhideWhenUsed="1"/>
     <w:lsdException w:name="HTML Variable" w:semiHidden="1" w:unhideWhenUsed="1"/>
+    <w:lsdException w:name="Normal Table" w:semiHidden="1" w:unhideWhenUsed="1"/>
     <w:lsdException w:name="annotation subject" w:semiHidden="1" w:unhideWhenUsed="1"/>
     <w:lsdException w:name="No List" w:semiHidden="1" w:unhideWhenUsed="1"/>
     <w:lsdException w:name="Outline List 1" w:semiHidden="1" w:unhideWhenUsed="1"/>
@@ -3613,8 +6555,10 @@
     <w:lsdException w:name="Table Subtle 2" w:semiHidden="1" w:unhideWhenUsed="1"/>
     <w:lsdException w:name="Table Web 1" w:semiHidden="1" w:unhideWhenUsed="1"/>
     <w:lsdException w:name="Table Web 2" w:semiHidden="1" w:unhideWhenUsed="1"/>
+    <w:lsdException w:name="Table Web 3" w:semiHidden="1" w:unhideWhenUsed="1"/>
     <w:lsdException w:name="Balloon Text" w:semiHidden="1" w:unhideWhenUsed="1"/>
     <w:lsdException w:name="Table Grid" w:uiPriority="39"/>
+    <w:lsdException w:name="Table Theme" w:semiHidden="1" w:unhideWhenUsed="1"/>
     <w:lsdException w:name="Placeholder Text" w:semiHidden="1"/>
     <w:lsdException w:name="No Spacing" w:uiPriority="1" w:qFormat="1"/>
     <w:lsdException w:name="Light Shading" w:uiPriority="60"/>
@@ -3830,12 +6774,6 @@
     <w:lsdException w:name="List Table 5 Dark Accent 6" w:uiPriority="50"/>
     <w:lsdException w:name="List Table 6 Colorful Accent 6" w:uiPriority="51"/>
     <w:lsdException w:name="List Table 7 Colorful Accent 6" w:uiPriority="52"/>
-    <w:lsdException w:name="Mention" w:semiHidden="1" w:unhideWhenUsed="1"/>
-    <w:lsdException w:name="Smart Hyperlink" w:semiHidden="1" w:unhideWhenUsed="1"/>
-    <w:lsdException w:name="Hashtag" w:semiHidden="1" w:unhideWhenUsed="1"/>
-    <w:lsdException w:name="Unresolved Mention" w:semiHidden="1" w:unhideWhenUsed="1"/>
-    <w:lsdException w:name="Smart Link" w:semiHidden="1" w:unhideWhenUsed="1"/>
-    <w:lsdException w:name="Smart Link Error" w:semiHidden="1" w:unhideWhenUsed="1"/>
   </w:latentStyles>
   <w:style w:type="paragraph" w:default="1" w:styleId="Normal">
     <w:name w:val="Normal"/>
@@ -3955,6 +6893,34 @@
       <w:sz w:val="24"/>
       <w:szCs w:val="24"/>
       <w14:ligatures w14:val="none"/>
+    </w:rPr>
+  </w:style>
+  <w:style w:type="paragraph" w:styleId="NormalWeb">
+    <w:name w:val="Normal (Web)"/>
+    <w:basedOn w:val="Normal"/>
+    <w:uiPriority w:val="99"/>
+    <w:unhideWhenUsed/>
+    <w:rsid w:val="00FA1C10"/>
+    <w:pPr>
+      <w:spacing w:before="100" w:beforeAutospacing="1" w:after="100" w:afterAutospacing="1" w:line="240" w:lineRule="auto"/>
+    </w:pPr>
+    <w:rPr>
+      <w:rFonts w:ascii="Times New Roman" w:eastAsia="Times New Roman" w:hAnsi="Times New Roman" w:cs="Times New Roman"/>
+      <w:kern w:val="0"/>
+      <w:sz w:val="24"/>
+      <w:szCs w:val="24"/>
+      <w14:ligatures w14:val="none"/>
+    </w:rPr>
+  </w:style>
+  <w:style w:type="character" w:styleId="Strong">
+    <w:name w:val="Strong"/>
+    <w:basedOn w:val="DefaultParagraphFont"/>
+    <w:uiPriority w:val="22"/>
+    <w:qFormat/>
+    <w:rsid w:val="003630E0"/>
+    <w:rPr>
+      <w:b/>
+      <w:bCs/>
     </w:rPr>
   </w:style>
 </w:styles>
@@ -4253,4 +7219,16 @@
     </a:ext>
   </a:extLst>
 </a:theme>
+</file>
+
+<file path=customXml/item1.xml><?xml version="1.0" encoding="utf-8"?>
+<b:Sources xmlns:b="http://schemas.openxmlformats.org/officeDocument/2006/bibliography" xmlns="http://schemas.openxmlformats.org/officeDocument/2006/bibliography" SelectedStyle="\APASixthEditionOfficeOnline.xsl" StyleName="APA" Version="6"/>
+</file>
+
+<file path=customXml/itemProps1.xml><?xml version="1.0" encoding="utf-8"?>
+<ds:datastoreItem xmlns:ds="http://schemas.openxmlformats.org/officeDocument/2006/customXml" ds:itemID="{F6A4BE40-F6C4-4555-A310-8C92EA6BC012}">
+  <ds:schemaRefs>
+    <ds:schemaRef ds:uri="http://schemas.openxmlformats.org/officeDocument/2006/bibliography"/>
+  </ds:schemaRefs>
+</ds:datastoreItem>
 </file>
</xml_diff>